<commit_message>
wersja do ostatecznej weryfikacji
</commit_message>
<xml_diff>
--- a/Raport_badawczy_julia_surowy.docx
+++ b/Raport_badawczy_julia_surowy.docx
@@ -25,9 +25,9 @@
         <w:t>Wyznaczanie wartości własnych macierzy z wykorzystaniem oprogramowania Julia</w:t>
       </w:r>
     </w:p>
-    <w:p/>
-    <w:p>
-      <w:pPr>
+    <w:p>
+      <w:pPr>
+        <w:spacing w:before="240" w:after="240"/>
         <w:rPr>
           <w:sz w:val="24"/>
           <w:szCs w:val="24"/>
@@ -75,12 +75,12 @@
         <w:t xml:space="preserve"> (284293)</w:t>
       </w:r>
     </w:p>
-    <w:p/>
-    <w:p>
-      <w:pPr>
-        <w:rPr>
-          <w:b/>
-          <w:bCs/>
+    <w:p>
+      <w:pPr>
+        <w:spacing w:after="0"/>
+        <w:rPr>
+          <w:sz w:val="12"/>
+          <w:szCs w:val="12"/>
         </w:rPr>
         <w:sectPr>
           <w:pgSz w:w="11910" w:h="16840"/>
@@ -94,27 +94,55 @@
     <w:p>
       <w:pPr>
         <w:spacing w:after="0"/>
-        <w:ind w:firstLine="708"/>
         <w:jc w:val="both"/>
+        <w:rPr>
+          <w:sz w:val="24"/>
+          <w:szCs w:val="24"/>
+        </w:rPr>
       </w:pPr>
       <w:r>
         <w:rPr>
           <w:b/>
           <w:bCs/>
+          <w:sz w:val="24"/>
+          <w:szCs w:val="24"/>
         </w:rPr>
         <w:t>Streszczenie</w:t>
       </w:r>
-      <w:r>
-        <w:t>-</w:t>
-      </w:r>
-      <w:r>
+    </w:p>
+    <w:p>
+      <w:pPr>
+        <w:spacing w:after="0"/>
+        <w:ind w:firstLine="284"/>
+        <w:jc w:val="both"/>
+      </w:pPr>
+      <w:r>
+        <w:rPr>
+          <w:sz w:val="24"/>
+          <w:szCs w:val="24"/>
+        </w:rPr>
         <w:t xml:space="preserve"> </w:t>
       </w:r>
       <w:r>
-        <w:t>Wyznaczanie wartości własnych macierzy to jeden z podstawowych i najbardziej czasochłonnych etapów projektowania nowoczesnych struktur informatycznych. Z problemem tym możemy się spotkać także realizując i wprowadzając w życie innowacyjne pomysły inżynierskie. Dobranie skutecznej metody obliczania wartości własnych macierzy to gwarancja pozytywnego wyniku i optymalnego czasu przetwarzania. W raporcie zostaną rozważone różne algorytmy obliczania wartości własnych oraz wektorów własnych macierzy</w:t>
-      </w:r>
-      <w:r>
-        <w:t xml:space="preserve">, algorytmy te zostaną porównane pod względem czasu działania, </w:t>
+        <w:t>Wyznaczanie wartości własnych macierzy to jeden z podstawowych i najbardziej czasochłonnych etapów projektowania nowoczesnych struktur informatycznych.</w:t>
+      </w:r>
+      <w:r>
+        <w:t xml:space="preserve">                     </w:t>
+      </w:r>
+      <w:r>
+        <w:t>Z problemem tym możemy się spotkać także realizując i wprowadzając w życie innowacyjne pomysły inżynierskie. Dobranie skutecznej metody obliczania wartości własnych macierzy to gwarancja pozytywnego wyniku i optymalnego czasu przetwarzania</w:t>
+      </w:r>
+      <w:r>
+        <w:t xml:space="preserve"> programu</w:t>
+      </w:r>
+      <w:r>
+        <w:t>. W raporcie zostaną rozważone różne algorytmy obliczania wartości własnych oraz wektorów własnych macierzy</w:t>
+      </w:r>
+      <w:r>
+        <w:t>. A</w:t>
+      </w:r>
+      <w:r>
+        <w:t xml:space="preserve">lgorytmy te zostaną porównane pod względem czasu działania, </w:t>
       </w:r>
       <w:r>
         <w:t>zajętości pamięciowej oraz osiąganych dokładności</w:t>
@@ -133,23 +161,56 @@
     <w:p>
       <w:pPr>
         <w:spacing w:after="0"/>
+        <w:ind w:firstLine="284"/>
         <w:jc w:val="both"/>
       </w:pPr>
       <w:r>
-        <w:tab/>
+        <w:t xml:space="preserve"> </w:t>
+      </w:r>
+      <w:r>
         <w:t xml:space="preserve">Z </w:t>
       </w:r>
       <w:r>
         <w:t>definicji,</w:t>
       </w:r>
       <w:r>
-        <w:t xml:space="preserve"> jeżeli przekształcenie A przekształca </w:t>
+        <w:t xml:space="preserve"> jeżeli przekształcenie </w:t>
+      </w:r>
+      <w:r>
+        <w:rPr>
+          <w:b/>
+          <w:bCs/>
+        </w:rPr>
+        <w:t xml:space="preserve">A </w:t>
+      </w:r>
+      <w:r>
+        <w:t xml:space="preserve">przekształca </w:t>
       </w:r>
       <w:r>
         <w:t>prostą w</w:t>
       </w:r>
       <w:r>
-        <w:t xml:space="preserve"> siebie, to mówimy, że v jest wektorem własnym przekształcenia A. Oznacza to</w:t>
+        <w:t xml:space="preserve"> siebie, to mówimy, że </w:t>
+      </w:r>
+      <w:r>
+        <w:rPr>
+          <w:b/>
+          <w:bCs/>
+        </w:rPr>
+        <w:t>v</w:t>
+      </w:r>
+      <w:r>
+        <w:t xml:space="preserve"> jest wektorem własnym przekształcenia </w:t>
+      </w:r>
+      <w:r>
+        <w:rPr>
+          <w:b/>
+          <w:bCs/>
+        </w:rPr>
+        <w:t>A</w:t>
+      </w:r>
+      <w:r>
+        <w:t>. Oznacza to</w:t>
       </w:r>
       <w:r>
         <w:t>:</w:t>
@@ -192,7 +253,27 @@
         <w:jc w:val="both"/>
       </w:pPr>
       <w:r>
-        <w:t>dla pewnej liczby rzeczywistej λ, zwanej wartością własną związaną z wektorem własnym v.</w:t>
+        <w:t xml:space="preserve">dla pewnej liczby rzeczywistej </w:t>
+      </w:r>
+      <w:r>
+        <w:rPr>
+          <w:b/>
+          <w:bCs/>
+        </w:rPr>
+        <w:t>λ</w:t>
+      </w:r>
+      <w:r>
+        <w:t xml:space="preserve">, zwanej wartością własną związaną z wektorem własnym </w:t>
+      </w:r>
+      <w:r>
+        <w:rPr>
+          <w:b/>
+          <w:bCs/>
+        </w:rPr>
+        <w:t>v</w:t>
+      </w:r>
+      <w:r>
+        <w:t>.</w:t>
       </w:r>
       <w:r>
         <w:t xml:space="preserve"> Innymi słowami wektory i własności własne są to wielkości opisujące endomorfizm (przekształcenie liniowe) danej przestrzeni liniowej. Wektor własny można rozumieć jako wektor, którego kierunek nie zmienia się po przekształceniu go endomorfizmem, zmianie ulega jedynie jego długość. Wartość własna może być rozumiana jako skala podobieństwa wektora przed przekształceniem do wektora będącego wynikiem endomorfizmu. Przekształcenia liniowe to jedno z podstawowych zas</w:t>
@@ -205,6 +286,7 @@
           <w:id w:val="753704027"/>
           <w:citation/>
         </w:sdtPr>
+        <w:sdtEndPr/>
         <w:sdtContent>
           <w:r>
             <w:fldChar w:fldCharType="begin"/>
@@ -245,7 +327,10 @@
         <w:t xml:space="preserve">  Zastosowanie </w:t>
       </w:r>
       <w:r>
-        <w:t xml:space="preserve">możemy również znaleźć </w:t>
+        <w:t xml:space="preserve">możemy </w:t>
+      </w:r>
+      <w:r>
+        <w:t xml:space="preserve">znaleźć również </w:t>
       </w:r>
       <w:r>
         <w:t>w algorytmach PCA</w:t>
@@ -255,6 +340,7 @@
           <w:id w:val="2063592556"/>
           <w:citation/>
         </w:sdtPr>
+        <w:sdtEndPr/>
         <w:sdtContent>
           <w:r>
             <w:fldChar w:fldCharType="begin"/>
@@ -283,10 +369,10 @@
         </w:sdtContent>
       </w:sdt>
       <w:r>
-        <w:t xml:space="preserve">, stosowanych do </w:t>
-      </w:r>
-      <w:r>
-        <w:t xml:space="preserve">kompresji sygnałów i danych. Algorytm ten jest stosowany między innymi w </w:t>
+        <w:t xml:space="preserve">, stosowanych do kompresji sygnałów i danych. Algorytm ten jest </w:t>
+      </w:r>
+      <w:r>
+        <w:t xml:space="preserve">stosowany między innymi w </w:t>
       </w:r>
       <w:r>
         <w:t>uczeniu maszynowym i sieciach neuronowych</w:t>
@@ -301,13 +387,20 @@
         <w:t xml:space="preserve"> stawia się im coraz bardziej wymagające zadania.</w:t>
       </w:r>
       <w:r>
-        <w:t xml:space="preserve"> W tej właśnie dziedzinie możemy doszukać się kolejnego algorytmu wykorzystującego wartości własne, jest to algorytm ICA</w:t>
+        <w:t xml:space="preserve"> W tej właśnie dziedzinie możemy doszukać się kolejnego algorytmu wykorzystującego wartości własne</w:t>
+      </w:r>
+      <w:r>
+        <w:t>. J</w:t>
+      </w:r>
+      <w:r>
+        <w:t>est to algorytm ICA</w:t>
       </w:r>
       <w:sdt>
         <w:sdtPr>
           <w:id w:val="-687908885"/>
           <w:citation/>
         </w:sdtPr>
+        <w:sdtEndPr/>
         <w:sdtContent>
           <w:r>
             <w:fldChar w:fldCharType="begin"/>
@@ -339,13 +432,25 @@
         <w:t>, stosowany do rozkładu mieszaniny sygnałów na sygnały oryginalne</w:t>
       </w:r>
       <w:r>
-        <w:t>,</w:t>
-      </w:r>
-      <w:r>
-        <w:t xml:space="preserve"> algorytm ten możemy znaleźć w codziennym życiu, ponieważ</w:t>
-      </w:r>
-      <w:r>
-        <w:t xml:space="preserve"> podstawowym zastosowaniem tego algorytmu jest rozdzielanie sygnałów mowy w telefonii komórkowej. </w:t>
+        <w:t>.</w:t>
+      </w:r>
+      <w:r>
+        <w:t xml:space="preserve"> </w:t>
+      </w:r>
+      <w:r>
+        <w:t>A</w:t>
+      </w:r>
+      <w:r>
+        <w:t>lgorytm ten możemy znaleźć w codziennym życiu, ponieważ</w:t>
+      </w:r>
+      <w:r>
+        <w:t xml:space="preserve"> podstawowym zastosowaniem tego algorytmu jest rozdzielanie sygnałów mowy </w:t>
+      </w:r>
+      <w:r>
+        <w:t xml:space="preserve">               </w:t>
+      </w:r>
+      <w:r>
+        <w:t xml:space="preserve">w telefonii komórkowej. </w:t>
       </w:r>
       <w:r>
         <w:t xml:space="preserve">Wychodząc z dziedzin informatycznych a przechodząc do automatyki, odnajdziemy </w:t>
@@ -372,7 +477,13 @@
         <w:t xml:space="preserve"> wykorzystywan</w:t>
       </w:r>
       <w:r>
-        <w:t xml:space="preserve">ie możemy znaleźć między innymi w </w:t>
+        <w:t xml:space="preserve">ie </w:t>
+      </w:r>
+      <w:r>
+        <w:t>jest używane w</w:t>
+      </w:r>
+      <w:r>
+        <w:t xml:space="preserve"> </w:t>
       </w:r>
       <w:r>
         <w:t>regulator</w:t>
@@ -388,6 +499,7 @@
           <w:id w:val="-1044988527"/>
           <w:citation/>
         </w:sdtPr>
+        <w:sdtEndPr/>
         <w:sdtContent>
           <w:r>
             <w:fldChar w:fldCharType="begin"/>
@@ -422,10 +534,10 @@
     <w:p>
       <w:pPr>
         <w:spacing w:after="0"/>
+        <w:ind w:firstLine="284"/>
         <w:jc w:val="both"/>
       </w:pPr>
       <w:r>
-        <w:tab/>
         <w:t xml:space="preserve">Dotychczasowe badania dotyczące wyznaczania wartości własnych </w:t>
       </w:r>
       <w:r>
@@ -470,6 +582,7 @@
           <w:id w:val="-1923859365"/>
           <w:citation/>
         </w:sdtPr>
+        <w:sdtEndPr/>
         <w:sdtContent>
           <w:r>
             <w:fldChar w:fldCharType="begin"/>
@@ -504,17 +617,31 @@
         <w:t xml:space="preserve"> Metoda ta</w:t>
       </w:r>
       <w:r>
+        <w:t>,</w:t>
+      </w:r>
+      <w:r>
         <w:t xml:space="preserve"> </w:t>
       </w:r>
       <w:r>
         <w:t>do wyprowadzenia</w:t>
       </w:r>
       <w:r>
-        <w:t xml:space="preserve"> wartości i wektora własnego macierzy wykorzystuje szereg mnoże</w:t>
+        <w:t xml:space="preserve"> wartości i wektora własnego macierzy</w:t>
+      </w:r>
+      <w:r>
+        <w:t xml:space="preserve">, </w:t>
+      </w:r>
+      <w:r>
+        <w:t xml:space="preserve">wykorzystuje szereg </w:t>
+      </w:r>
+      <w:proofErr w:type="spellStart"/>
+      <w:r>
+        <w:t>mnoże</w:t>
       </w:r>
       <w:r>
         <w:t>ń</w:t>
       </w:r>
+      <w:proofErr w:type="spellEnd"/>
       <w:r>
         <w:t xml:space="preserve"> na dowolnym wektorze</w:t>
       </w:r>
@@ -522,7 +649,13 @@
         <w:t xml:space="preserve"> z bazy</w:t>
       </w:r>
       <w:r>
-        <w:t xml:space="preserve"> w celu wyznaczenia głównej składowej szukanego wektora.  </w:t>
+        <w:t xml:space="preserve"> w celu wyznaczenia głównej składowej szukanego wektora</w:t>
+      </w:r>
+      <w:r>
+        <w:t>,</w:t>
+      </w:r>
+      <w:r>
+        <w:t xml:space="preserve"> </w:t>
       </w:r>
       <w:r>
         <w:rPr>
@@ -536,13 +669,23 @@
           <w:b/>
           <w:bCs/>
         </w:rPr>
-        <w:t>etod Lanczos</w:t>
-      </w:r>
+        <w:t xml:space="preserve">etod </w:t>
+      </w:r>
+      <w:proofErr w:type="spellStart"/>
+      <w:r>
+        <w:rPr>
+          <w:b/>
+          <w:bCs/>
+        </w:rPr>
+        <w:t>Lanczos</w:t>
+      </w:r>
+      <w:proofErr w:type="spellEnd"/>
       <w:sdt>
         <w:sdtPr>
           <w:id w:val="1790008211"/>
           <w:citation/>
         </w:sdtPr>
+        <w:sdtEndPr/>
         <w:sdtContent>
           <w:r>
             <w:fldChar w:fldCharType="begin"/>
@@ -571,7 +714,13 @@
         </w:sdtContent>
       </w:sdt>
       <w:r>
-        <w:t xml:space="preserve"> jest </w:t>
+        <w:t xml:space="preserve"> </w:t>
+      </w:r>
+      <w:r>
+        <w:t>które są</w:t>
+      </w:r>
+      <w:r>
+        <w:t xml:space="preserve"> </w:t>
       </w:r>
       <w:r>
         <w:t>zoptymalizowanym algorytmem</w:t>
@@ -583,7 +732,10 @@
         <w:t>szukaniu nowego wektora bazowego w każdej iteracji</w:t>
       </w:r>
       <w:r>
-        <w:t xml:space="preserve">. </w:t>
+        <w:t>,</w:t>
+      </w:r>
+      <w:r>
+        <w:t xml:space="preserve"> </w:t>
       </w:r>
       <w:r>
         <w:rPr>
@@ -604,6 +756,7 @@
           <w:id w:val="-284512984"/>
           <w:citation/>
         </w:sdtPr>
+        <w:sdtEndPr/>
         <w:sdtContent>
           <w:r>
             <w:fldChar w:fldCharType="begin"/>
@@ -638,33 +791,36 @@
         <w:t>ortogonalną</w:t>
       </w:r>
       <w:r>
-        <w:t xml:space="preserve">. Działanie metody polega na </w:t>
-      </w:r>
-      <w:r>
-        <w:lastRenderedPageBreak/>
-        <w:t>otrzymaniu ciągu podobnych do siebie</w:t>
+        <w:t>. Działanie metody polega na otrzymaniu ciągu podobnych do siebie</w:t>
       </w:r>
       <w:r>
         <w:t xml:space="preserve"> macierzy</w:t>
       </w:r>
       <w:r>
-        <w:t>.</w:t>
-      </w:r>
-      <w:r>
-        <w:t xml:space="preserve"> </w:t>
+        <w:t>, m</w:t>
       </w:r>
       <w:r>
         <w:rPr>
           <w:b/>
           <w:bCs/>
         </w:rPr>
-        <w:t>Metod Householder</w:t>
-      </w:r>
+        <w:t xml:space="preserve">etod </w:t>
+      </w:r>
+      <w:proofErr w:type="spellStart"/>
+      <w:r>
+        <w:rPr>
+          <w:b/>
+          <w:bCs/>
+        </w:rPr>
+        <w:t>Householder</w:t>
+      </w:r>
+      <w:proofErr w:type="spellEnd"/>
       <w:sdt>
         <w:sdtPr>
           <w:id w:val="-865748557"/>
           <w:citation/>
         </w:sdtPr>
+        <w:sdtEndPr/>
         <w:sdtContent>
           <w:r>
             <w:fldChar w:fldCharType="begin"/>
@@ -699,14 +855,31 @@
         <w:t>ej</w:t>
       </w:r>
       <w:r>
-        <w:t xml:space="preserve"> do wyznaczenia wartości własnych transformacje geometryczne lustrzanego odbicia. </w:t>
+        <w:t xml:space="preserve"> do wyznaczenia wartości własnych transformacje geometryczne </w:t>
+      </w:r>
+      <w:r>
+        <w:lastRenderedPageBreak/>
+        <w:t>lustrzanego odbicia</w:t>
+      </w:r>
+      <w:r>
+        <w:t>,</w:t>
+      </w:r>
+      <w:r>
+        <w:t xml:space="preserve"> </w:t>
       </w:r>
       <w:r>
         <w:rPr>
           <w:b/>
           <w:bCs/>
         </w:rPr>
-        <w:t>Metod</w:t>
+        <w:t>m</w:t>
+      </w:r>
+      <w:r>
+        <w:rPr>
+          <w:b/>
+          <w:bCs/>
+        </w:rPr>
+        <w:t>etod</w:t>
       </w:r>
       <w:r>
         <w:rPr>
@@ -738,6 +911,7 @@
           <w:id w:val="-95406080"/>
           <w:citation/>
         </w:sdtPr>
+        <w:sdtEndPr/>
         <w:sdtContent>
           <w:r>
             <w:rPr>
@@ -791,14 +965,42 @@
         <w:t xml:space="preserve"> </w:t>
       </w:r>
       <w:r>
-        <w:t xml:space="preserve">będącą kolejną metodą iteracyjną. </w:t>
+        <w:t>będącą kolejn</w:t>
+      </w:r>
+      <w:r>
+        <w:t>ym</w:t>
+      </w:r>
+      <w:r>
+        <w:t xml:space="preserve"> </w:t>
+      </w:r>
+      <w:r>
+        <w:t xml:space="preserve">przykładem </w:t>
+      </w:r>
+      <w:r>
+        <w:t>metod</w:t>
+      </w:r>
+      <w:r>
+        <w:t>y</w:t>
+      </w:r>
+      <w:r>
+        <w:t xml:space="preserve"> iteracyjn</w:t>
+      </w:r>
+      <w:r>
+        <w:t>ej</w:t>
       </w:r>
       <w:r>
         <w:rPr>
           <w:b/>
           <w:bCs/>
         </w:rPr>
-        <w:t>Metod Jacobiego</w:t>
+        <w:t>, m</w:t>
+      </w:r>
+      <w:r>
+        <w:rPr>
+          <w:b/>
+          <w:bCs/>
+        </w:rPr>
+        <w:t>etod Jacobiego</w:t>
       </w:r>
       <w:sdt>
         <w:sdtPr>
@@ -809,6 +1011,7 @@
           <w:id w:val="-1455558455"/>
           <w:citation/>
         </w:sdtPr>
+        <w:sdtEndPr/>
         <w:sdtContent>
           <w:r>
             <w:rPr>
@@ -862,14 +1065,24 @@
         <w:t xml:space="preserve"> </w:t>
       </w:r>
       <w:r>
-        <w:t xml:space="preserve">bazującej na przekształceniu przez podobieństwo.  </w:t>
+        <w:t>bazującej na przekształceniu przez podobieństwo</w:t>
+      </w:r>
+      <w:r>
+        <w:t xml:space="preserve">, </w:t>
       </w:r>
       <w:r>
         <w:rPr>
           <w:b/>
           <w:bCs/>
         </w:rPr>
-        <w:t>Metod Hilberta</w:t>
+        <w:t>m</w:t>
+      </w:r>
+      <w:r>
+        <w:rPr>
+          <w:b/>
+          <w:bCs/>
+        </w:rPr>
+        <w:t>etod Hilberta</w:t>
       </w:r>
       <w:sdt>
         <w:sdtPr>
@@ -880,6 +1093,7 @@
           <w:id w:val="-874692185"/>
           <w:citation/>
         </w:sdtPr>
+        <w:sdtEndPr/>
         <w:sdtContent>
           <w:r>
             <w:rPr>
@@ -926,14 +1140,68 @@
         </w:sdtContent>
       </w:sdt>
       <w:r>
-        <w:t xml:space="preserve"> polegająca na iteracyjnym wykorzystaniu macierzy Hilberta do wyznaczanie wartości własnych macierz.</w:t>
-      </w:r>
+        <w:t xml:space="preserve"> polegająca na iteracyjnym wykorzystaniu macierzy Hilberta do wyznaczanie wartości własnych macierz</w:t>
+      </w:r>
+      <w:r>
+        <w:t>.</w:t>
+      </w:r>
+    </w:p>
+    <w:p>
+      <w:pPr>
+        <w:spacing w:after="0"/>
+        <w:ind w:firstLine="284"/>
+        <w:jc w:val="both"/>
+        <w:rPr>
+          <w:sz w:val="14"/>
+          <w:szCs w:val="14"/>
+        </w:rPr>
+      </w:pPr>
     </w:p>
     <w:p>
       <w:pPr>
         <w:spacing w:after="0"/>
         <w:jc w:val="both"/>
       </w:pPr>
+      <w:r>
+        <w:rPr>
+          <w:noProof/>
+        </w:rPr>
+        <w:drawing>
+          <wp:inline distT="0" distB="0" distL="0" distR="0" wp14:anchorId="529EA0B5" wp14:editId="7D312892">
+            <wp:extent cx="3238500" cy="1095375"/>
+            <wp:effectExtent l="0" t="0" r="0" b="9525"/>
+            <wp:docPr id="4" name="Obraz 4"/>
+            <wp:cNvGraphicFramePr>
+              <a:graphicFrameLocks xmlns:a="http://schemas.openxmlformats.org/drawingml/2006/main" noChangeAspect="1"/>
+            </wp:cNvGraphicFramePr>
+            <a:graphic xmlns:a="http://schemas.openxmlformats.org/drawingml/2006/main">
+              <a:graphicData uri="http://schemas.openxmlformats.org/drawingml/2006/picture">
+                <pic:pic xmlns:pic="http://schemas.openxmlformats.org/drawingml/2006/picture">
+                  <pic:nvPicPr>
+                    <pic:cNvPr id="1" name=""/>
+                    <pic:cNvPicPr/>
+                  </pic:nvPicPr>
+                  <pic:blipFill>
+                    <a:blip r:embed="rId5"/>
+                    <a:stretch>
+                      <a:fillRect/>
+                    </a:stretch>
+                  </pic:blipFill>
+                  <pic:spPr>
+                    <a:xfrm>
+                      <a:off x="0" y="0"/>
+                      <a:ext cx="3252304" cy="1100044"/>
+                    </a:xfrm>
+                    <a:prstGeom prst="rect">
+                      <a:avLst/>
+                    </a:prstGeom>
+                  </pic:spPr>
+                </pic:pic>
+              </a:graphicData>
+            </a:graphic>
+          </wp:inline>
+        </w:drawing>
+      </w:r>
     </w:p>
     <w:p>
       <w:pPr>
@@ -943,24 +1211,220 @@
     </w:p>
     <w:p>
       <w:pPr>
+        <w:sectPr>
+          <w:type w:val="continuous"/>
+          <w:pgSz w:w="11910" w:h="16840"/>
+          <w:pgMar w:top="1440" w:right="1080" w:bottom="1440" w:left="1080" w:header="0" w:footer="998" w:gutter="0"/>
+          <w:cols w:num="2" w:space="709"/>
+          <w:titlePg/>
+          <w:docGrid w:linePitch="299"/>
+        </w:sectPr>
+      </w:pPr>
+    </w:p>
+    <w:p>
+      <w:pPr>
+        <w:ind w:firstLine="283"/>
+        <w:jc w:val="both"/>
+        <w:rPr>
+          <w:b/>
+          <w:bCs/>
+        </w:rPr>
+      </w:pPr>
+      <w:r>
+        <w:t>Jako główne</w:t>
+      </w:r>
+      <w:r>
+        <w:t xml:space="preserve"> założenie raportu </w:t>
+      </w:r>
+      <w:r>
+        <w:t xml:space="preserve">zostało postawione </w:t>
+      </w:r>
+      <w:r>
+        <w:t>porównanie działania algorytmów wyznaczania wartości własnej. Porównywane algorytmy muszą różnić się od siebie specyfik</w:t>
+      </w:r>
+      <w:r>
+        <w:t>ą</w:t>
+      </w:r>
+      <w:r>
+        <w:t xml:space="preserve"> działania, dlatego zostały wybrane </w:t>
+      </w:r>
+      <w:r>
+        <w:t>3 algorytmy przedstawiające odmienne drogi do wyznaczenia wartości własnej macierzy</w:t>
+      </w:r>
+      <w:r>
+        <w:t>. T</w:t>
+      </w:r>
+      <w:r>
+        <w:t xml:space="preserve">ymi metodami </w:t>
+      </w:r>
+      <w:proofErr w:type="gramStart"/>
+      <w:r>
+        <w:t>są</w:t>
+      </w:r>
+      <w:r>
+        <w:t xml:space="preserve">: </w:t>
+      </w:r>
+      <w:r>
+        <w:t xml:space="preserve">  </w:t>
+      </w:r>
+      <w:proofErr w:type="gramEnd"/>
+      <w:r>
+        <w:t xml:space="preserve">               </w:t>
+      </w:r>
+      <w:r>
+        <w:rPr>
+          <w:b/>
+          <w:bCs/>
+        </w:rPr>
+        <w:t>m</w:t>
+      </w:r>
+      <w:r>
+        <w:rPr>
+          <w:b/>
+          <w:bCs/>
+        </w:rPr>
+        <w:t>etod</w:t>
+      </w:r>
+      <w:r>
+        <w:rPr>
+          <w:b/>
+          <w:bCs/>
+        </w:rPr>
+        <w:t>a</w:t>
+      </w:r>
+      <w:r>
+        <w:rPr>
+          <w:b/>
+          <w:bCs/>
+        </w:rPr>
+        <w:t xml:space="preserve"> potęgow</w:t>
+      </w:r>
+      <w:r>
+        <w:rPr>
+          <w:b/>
+          <w:bCs/>
+        </w:rPr>
+        <w:t>a</w:t>
+      </w:r>
+      <w:r>
+        <w:t xml:space="preserve"> opierając</w:t>
+      </w:r>
+      <w:r>
+        <w:t>a</w:t>
+      </w:r>
+      <w:r>
+        <w:t xml:space="preserve"> się na prostych metodach iteracyjnych, </w:t>
+      </w:r>
+      <w:r>
+        <w:rPr>
+          <w:b/>
+          <w:bCs/>
+        </w:rPr>
+        <w:t>m</w:t>
+      </w:r>
+      <w:r>
+        <w:rPr>
+          <w:b/>
+          <w:bCs/>
+        </w:rPr>
+        <w:t>etod</w:t>
+      </w:r>
+      <w:r>
+        <w:rPr>
+          <w:b/>
+          <w:bCs/>
+        </w:rPr>
+        <w:t>a</w:t>
+      </w:r>
+      <w:r>
+        <w:rPr>
+          <w:b/>
+          <w:bCs/>
+        </w:rPr>
+        <w:t xml:space="preserve"> </w:t>
+      </w:r>
+      <w:proofErr w:type="spellStart"/>
+      <w:r>
+        <w:rPr>
+          <w:b/>
+          <w:bCs/>
+        </w:rPr>
+        <w:t>Hauseholdera</w:t>
+      </w:r>
+      <w:proofErr w:type="spellEnd"/>
+      <w:r>
+        <w:t xml:space="preserve">, której głównym celem jest redukcja macierzy do postaci </w:t>
+      </w:r>
+      <w:proofErr w:type="spellStart"/>
+      <w:r>
+        <w:t>trójdiagonalnej</w:t>
+      </w:r>
+      <w:proofErr w:type="spellEnd"/>
+      <w:r>
+        <w:t xml:space="preserve"> oraz </w:t>
+      </w:r>
+      <w:r>
+        <w:rPr>
+          <w:b/>
+          <w:bCs/>
+        </w:rPr>
+        <w:t>m</w:t>
+      </w:r>
+      <w:r>
+        <w:rPr>
+          <w:b/>
+          <w:bCs/>
+        </w:rPr>
+        <w:t xml:space="preserve">etoda QR </w:t>
+      </w:r>
+      <w:r>
+        <w:rPr>
+          <w:b/>
+          <w:bCs/>
+        </w:rPr>
+        <w:t>Grama -Schmidta</w:t>
+      </w:r>
+      <w:r>
+        <w:rPr>
+          <w:b/>
+          <w:bCs/>
+        </w:rPr>
+        <w:t>.</w:t>
+      </w:r>
+    </w:p>
+    <w:p>
+      <w:pPr>
         <w:spacing w:after="0"/>
-        <w:jc w:val="both"/>
-      </w:pPr>
-    </w:p>
-    <w:p>
-      <w:pPr>
-        <w:spacing w:after="0"/>
-        <w:jc w:val="both"/>
+        <w:ind w:left="283"/>
+      </w:pPr>
+      <w:r>
+        <w:rPr>
+          <w:b/>
+          <w:bCs/>
+        </w:rPr>
+        <w:t xml:space="preserve">Metoda potęgowa </w:t>
+      </w:r>
+      <w:r>
+        <w:t xml:space="preserve">wykorzystuje </w:t>
+      </w:r>
+      <w:r>
+        <w:t>własność:</w:t>
+      </w:r>
+    </w:p>
+    <w:p>
+      <w:pPr>
+        <w:spacing w:before="240"/>
+        <w:jc w:val="center"/>
       </w:pPr>
       <w:r>
         <w:rPr>
           <w:noProof/>
         </w:rPr>
         <w:drawing>
-          <wp:inline distT="0" distB="0" distL="0" distR="0" wp14:anchorId="529EA0B5" wp14:editId="3DA5776B">
-            <wp:extent cx="3238983" cy="847725"/>
+          <wp:inline distT="0" distB="0" distL="0" distR="0" wp14:anchorId="12BF1431" wp14:editId="5D562144">
+            <wp:extent cx="2019300" cy="457200"/>
             <wp:effectExtent l="0" t="0" r="0" b="0"/>
-            <wp:docPr id="4" name="Obraz 4"/>
+            <wp:docPr id="1" name="Obraz 1"/>
             <wp:cNvGraphicFramePr>
               <a:graphicFrameLocks xmlns:a="http://schemas.openxmlformats.org/drawingml/2006/main" noChangeAspect="1"/>
             </wp:cNvGraphicFramePr>
@@ -980,7 +1444,7 @@
                   <pic:spPr>
                     <a:xfrm>
                       <a:off x="0" y="0"/>
-                      <a:ext cx="3252289" cy="851208"/>
+                      <a:ext cx="2021840" cy="457775"/>
                     </a:xfrm>
                     <a:prstGeom prst="rect">
                       <a:avLst/>
@@ -995,114 +1459,47 @@
     </w:p>
     <w:p>
       <w:pPr>
-        <w:spacing w:after="0"/>
         <w:jc w:val="both"/>
       </w:pPr>
-    </w:p>
-    <w:p>
-      <w:pPr>
-        <w:sectPr>
-          <w:type w:val="continuous"/>
-          <w:pgSz w:w="11910" w:h="16840"/>
-          <w:pgMar w:top="1440" w:right="1080" w:bottom="1440" w:left="1080" w:header="0" w:footer="998" w:gutter="0"/>
-          <w:cols w:num="2" w:space="709"/>
-          <w:titlePg/>
-          <w:docGrid w:linePitch="299"/>
-        </w:sectPr>
-      </w:pPr>
-    </w:p>
-    <w:p>
-      <w:pPr>
-        <w:ind w:firstLine="708"/>
+      <w:r>
+        <w:t>o</w:t>
+      </w:r>
+      <w:r>
+        <w:t>raz własność</w:t>
+      </w:r>
+      <w:r>
+        <w:t>,</w:t>
+      </w:r>
+      <w:r>
+        <w:t xml:space="preserve"> </w:t>
+      </w:r>
+      <w:r>
+        <w:t>ż</w:t>
+      </w:r>
+      <w:r>
+        <w:t xml:space="preserve">e każdy wektor może być wyrażony za pomocą kombinacji liniowej bazy zbudowanej </w:t>
+      </w:r>
+      <w:r>
+        <w:t xml:space="preserve">              </w:t>
+      </w:r>
+      <w:r>
+        <w:t>z wektorów własnych:</w:t>
+      </w:r>
+    </w:p>
+    <w:p>
+      <w:pPr>
+        <w:spacing w:before="240" w:after="240"/>
         <w:jc w:val="both"/>
       </w:pPr>
       <w:r>
-        <w:t>Jako główne</w:t>
-      </w:r>
-      <w:r>
-        <w:t xml:space="preserve"> założenie raportu </w:t>
-      </w:r>
-      <w:r>
-        <w:t xml:space="preserve">zostało postawione </w:t>
-      </w:r>
-      <w:r>
-        <w:t xml:space="preserve">porównanie działania algorytmów wyznaczania wartości własnej. Porównywane algorytmy muszą różnić się od siebie specyfika działania, dlatego zostały wybrane </w:t>
-      </w:r>
-      <w:r>
-        <w:t>3 algorytmy przedstawiające odmienne drogi do wyznaczenia wartości własnej macierzy</w:t>
-      </w:r>
-      <w:r>
-        <w:t>, tymi metodami są</w:t>
-      </w:r>
-      <w:r>
-        <w:t>: Metod</w:t>
-      </w:r>
-      <w:r>
-        <w:t>a</w:t>
-      </w:r>
-      <w:r>
-        <w:t xml:space="preserve"> potęgow</w:t>
-      </w:r>
-      <w:r>
-        <w:t>a</w:t>
-      </w:r>
-      <w:r>
-        <w:t xml:space="preserve"> opierając</w:t>
-      </w:r>
-      <w:r>
-        <w:t>a</w:t>
-      </w:r>
-      <w:r>
-        <w:t xml:space="preserve"> się na prostych metodach iteracyjnych, Metod</w:t>
-      </w:r>
-      <w:r>
-        <w:t>a</w:t>
-      </w:r>
-      <w:r>
-        <w:t xml:space="preserve"> Hauseholdera, której głównym celem jest redukcja macierzy do postaci trójdiagonalnej oraz Metoda QR </w:t>
-      </w:r>
-      <w:r>
-        <w:t>Grama -Schmidta</w:t>
-      </w:r>
-      <w:r>
-        <w:t>.</w:t>
-      </w:r>
-    </w:p>
-    <w:p>
-      <w:pPr>
-        <w:spacing w:after="0"/>
-        <w:jc w:val="both"/>
-      </w:pPr>
-      <w:r>
-        <w:tab/>
-      </w:r>
-      <w:r>
-        <w:rPr>
-          <w:b/>
-          <w:bCs/>
-        </w:rPr>
-        <w:t xml:space="preserve">Metoda potęgowa </w:t>
-      </w:r>
-      <w:r>
-        <w:t xml:space="preserve">wykorzystuje </w:t>
-      </w:r>
-      <w:r>
-        <w:t>własność:</w:t>
-      </w:r>
-    </w:p>
-    <w:p>
-      <w:pPr>
-        <w:jc w:val="center"/>
-      </w:pPr>
-      <w:r>
         <w:rPr>
           <w:noProof/>
         </w:rPr>
         <w:drawing>
-          <wp:inline distT="0" distB="0" distL="0" distR="0" wp14:anchorId="12BF1431" wp14:editId="5D562144">
-            <wp:extent cx="2019300" cy="457200"/>
-            <wp:effectExtent l="0" t="0" r="0" b="0"/>
-            <wp:docPr id="1" name="Obraz 1"/>
+          <wp:inline distT="0" distB="0" distL="0" distR="0" wp14:anchorId="7B3080CB" wp14:editId="4B97E346">
+            <wp:extent cx="3097338" cy="666750"/>
+            <wp:effectExtent l="0" t="0" r="8255" b="0"/>
+            <wp:docPr id="2" name="Obraz 2"/>
             <wp:cNvGraphicFramePr>
               <a:graphicFrameLocks xmlns:a="http://schemas.openxmlformats.org/drawingml/2006/main" noChangeAspect="1"/>
             </wp:cNvGraphicFramePr>
@@ -1122,7 +1519,7 @@
                   <pic:spPr>
                     <a:xfrm>
                       <a:off x="0" y="0"/>
-                      <a:ext cx="2021840" cy="457775"/>
+                      <a:ext cx="3097791" cy="666848"/>
                     </a:xfrm>
                     <a:prstGeom prst="rect">
                       <a:avLst/>
@@ -1140,22 +1537,38 @@
         <w:jc w:val="both"/>
       </w:pPr>
       <w:r>
-        <w:t>Oraz własność ze każdy wektor może być wyrażony za pomocą kombinacji liniowej bazy zbudowanej z wektorów własnych:</w:t>
-      </w:r>
-    </w:p>
-    <w:p>
-      <w:pPr>
-        <w:jc w:val="both"/>
+        <w:t>C</w:t>
+      </w:r>
+      <w:r>
+        <w:t xml:space="preserve">o pozwala zapisać wyrażenie rekurencyjnie </w:t>
+      </w:r>
+      <w:r>
+        <w:t xml:space="preserve">wektora własnego </w:t>
+      </w:r>
+      <w:r>
+        <w:t xml:space="preserve">a następnie </w:t>
+      </w:r>
+      <w:r>
+        <w:t>przekształcić do</w:t>
+      </w:r>
+      <w:r>
+        <w:t xml:space="preserve"> postaci:</w:t>
+      </w:r>
+    </w:p>
+    <w:p>
+      <w:pPr>
+        <w:spacing w:before="240" w:after="240"/>
+        <w:jc w:val="center"/>
       </w:pPr>
       <w:r>
         <w:rPr>
           <w:noProof/>
         </w:rPr>
         <w:drawing>
-          <wp:inline distT="0" distB="0" distL="0" distR="0" wp14:anchorId="7B3080CB" wp14:editId="4B97E346">
-            <wp:extent cx="3097338" cy="666750"/>
-            <wp:effectExtent l="0" t="0" r="8255" b="0"/>
-            <wp:docPr id="2" name="Obraz 2"/>
+          <wp:inline distT="0" distB="0" distL="0" distR="0" wp14:anchorId="48F0A4FA" wp14:editId="61B32600">
+            <wp:extent cx="3117860" cy="447675"/>
+            <wp:effectExtent l="0" t="0" r="6350" b="0"/>
+            <wp:docPr id="3" name="Obraz 3"/>
             <wp:cNvGraphicFramePr>
               <a:graphicFrameLocks xmlns:a="http://schemas.openxmlformats.org/drawingml/2006/main" noChangeAspect="1"/>
             </wp:cNvGraphicFramePr>
@@ -1175,7 +1588,7 @@
                   <pic:spPr>
                     <a:xfrm>
                       <a:off x="0" y="0"/>
-                      <a:ext cx="3097791" cy="666848"/>
+                      <a:ext cx="3121728" cy="448230"/>
                     </a:xfrm>
                     <a:prstGeom prst="rect">
                       <a:avLst/>
@@ -1190,25 +1603,113 @@
     </w:p>
     <w:p>
       <w:pPr>
+        <w:ind w:firstLine="284"/>
         <w:jc w:val="both"/>
       </w:pPr>
-      <w:r>
-        <w:t>Co pozwala zapisać wyrażenie rekurencyjnie a następnie zapisać w postaci:</w:t>
-      </w:r>
-    </w:p>
-    <w:p>
-      <w:pPr>
+      <w:proofErr w:type="spellStart"/>
+      <w:proofErr w:type="gramStart"/>
+      <w:r>
+        <w:rPr>
+          <w:b/>
+          <w:bCs/>
+        </w:rPr>
+        <w:t>Hauseldera</w:t>
+      </w:r>
+      <w:proofErr w:type="spellEnd"/>
+      <w:proofErr w:type="gramEnd"/>
+      <w:r>
+        <w:t xml:space="preserve"> aby przekształcić macierz do postaci </w:t>
+      </w:r>
+      <w:proofErr w:type="spellStart"/>
+      <w:r>
+        <w:t>trójdiagonalnej</w:t>
+      </w:r>
+      <w:proofErr w:type="spellEnd"/>
+      <w:r>
+        <w:t xml:space="preserve"> wykorzystuje mnożenie macierzy </w:t>
+      </w:r>
+      <w:r>
+        <w:rPr>
+          <w:b/>
+          <w:bCs/>
+        </w:rPr>
+        <w:t>A</w:t>
+      </w:r>
+      <w:r>
+        <w:t xml:space="preserve"> </w:t>
+      </w:r>
+      <w:r>
+        <w:t>przez macierze unitarne. W tej metodzie macierzami unitarnymi stasowane są specjalnie dobrane odbicia prowadzące do eliminacji wartości poniżej diagonali.</w:t>
+      </w:r>
+    </w:p>
+    <w:p>
+      <w:pPr>
+        <w:jc w:val="both"/>
+      </w:pPr>
+    </w:p>
+    <w:p>
+      <w:pPr>
+        <w:jc w:val="both"/>
+        <w:rPr>
+          <w:vertAlign w:val="subscript"/>
+        </w:rPr>
+      </w:pPr>
+      <w:r>
+        <w:t xml:space="preserve">Kluczem tej metody jest dobór odpowiednich odbić </w:t>
+      </w:r>
+      <w:r>
+        <w:t>takich,</w:t>
+      </w:r>
+      <w:r>
+        <w:t xml:space="preserve"> aby przekształcany wektor x był </w:t>
+      </w:r>
+      <w:r>
+        <w:t xml:space="preserve">równoległy </w:t>
+      </w:r>
+      <w:r>
+        <w:t xml:space="preserve">do pierwszego </w:t>
+      </w:r>
+      <w:proofErr w:type="spellStart"/>
+      <w:r>
+        <w:t>wersora</w:t>
+      </w:r>
+      <w:proofErr w:type="spellEnd"/>
+      <w:r>
+        <w:t xml:space="preserve"> </w:t>
+      </w:r>
+      <w:r>
+        <w:t>e</w:t>
+      </w:r>
+      <w:r>
+        <w:rPr>
+          <w:vertAlign w:val="subscript"/>
+        </w:rPr>
+        <w:t>1.</w:t>
+      </w:r>
+      <w:r>
+        <w:rPr>
+          <w:vertAlign w:val="subscript"/>
+        </w:rPr>
+        <w:t xml:space="preserve"> </w:t>
+      </w:r>
+    </w:p>
+    <w:p>
+      <w:pPr>
+        <w:spacing w:before="240"/>
         <w:jc w:val="center"/>
+        <w:rPr>
+          <w:vertAlign w:val="subscript"/>
+        </w:rPr>
       </w:pPr>
       <w:r>
         <w:rPr>
           <w:noProof/>
         </w:rPr>
         <w:drawing>
-          <wp:inline distT="0" distB="0" distL="0" distR="0" wp14:anchorId="48F0A4FA" wp14:editId="61B32600">
-            <wp:extent cx="3117860" cy="447675"/>
-            <wp:effectExtent l="0" t="0" r="6350" b="0"/>
-            <wp:docPr id="3" name="Obraz 3"/>
+          <wp:inline distT="0" distB="0" distL="0" distR="0" wp14:anchorId="596A6E48" wp14:editId="17E14F23">
+            <wp:extent cx="2104390" cy="1203918"/>
+            <wp:effectExtent l="0" t="0" r="0" b="0"/>
+            <wp:docPr id="16" name="Obraz 16"/>
             <wp:cNvGraphicFramePr>
               <a:graphicFrameLocks xmlns:a="http://schemas.openxmlformats.org/drawingml/2006/main" noChangeAspect="1"/>
             </wp:cNvGraphicFramePr>
@@ -1228,7 +1729,7 @@
                   <pic:spPr>
                     <a:xfrm>
                       <a:off x="0" y="0"/>
-                      <a:ext cx="3121728" cy="448230"/>
+                      <a:ext cx="2148423" cy="1229109"/>
                     </a:xfrm>
                     <a:prstGeom prst="rect">
                       <a:avLst/>
@@ -1243,82 +1744,40 @@
     </w:p>
     <w:p>
       <w:pPr>
-        <w:ind w:firstLine="708"/>
         <w:jc w:val="both"/>
       </w:pPr>
       <w:r>
         <w:rPr>
-          <w:b/>
-          <w:bCs/>
-        </w:rPr>
-        <w:t>Metoda Hauseldera</w:t>
-      </w:r>
-      <w:r>
-        <w:t xml:space="preserve"> aby przekształcić macierz do postaci trójdiagonalnej wykorzystuje mnożenie macierzy A przez macierze unitarne. W tej metodzie macierzami unitarnymi stasowane są specjalnie dobrane odbicia prowadzące do eliminacji wartości poniżej diagonali.</w:t>
-      </w:r>
-    </w:p>
-    <w:p>
-      <w:pPr>
-        <w:jc w:val="both"/>
-      </w:pPr>
-    </w:p>
-    <w:p>
-      <w:pPr>
-        <w:jc w:val="both"/>
-        <w:rPr>
           <w:vertAlign w:val="subscript"/>
         </w:rPr>
-      </w:pPr>
-      <w:r>
-        <w:t xml:space="preserve">Kluczem tej metody jest dobór odpowiednich odbić </w:t>
-      </w:r>
-      <w:r>
-        <w:t>takich,</w:t>
-      </w:r>
-      <w:r>
-        <w:t xml:space="preserve"> aby przekształcany wektor x był </w:t>
-      </w:r>
-      <w:r>
-        <w:t xml:space="preserve">równoległy </w:t>
-      </w:r>
-      <w:r>
-        <w:t>do pierwszego wersora</w:t>
-      </w:r>
-      <w:r>
         <w:t xml:space="preserve"> </w:t>
       </w:r>
       <w:r>
-        <w:t>e</w:t>
+        <w:t>Wersor e</w:t>
       </w:r>
       <w:r>
         <w:rPr>
           <w:vertAlign w:val="subscript"/>
         </w:rPr>
-        <w:t>1.</w:t>
-      </w:r>
-      <w:r>
-        <w:rPr>
-          <w:vertAlign w:val="subscript"/>
-        </w:rPr>
-        <w:t xml:space="preserve"> </w:t>
+        <w:t xml:space="preserve">1 </w:t>
+      </w:r>
+      <w:r>
+        <w:t>będzie specjalnie dobierany   tak, że będzie miał tylko pierwszy element niezerowy.   Aby tego dokonać wykorzystamy odbicie względem płaszczyzny zdefiniowanej przez wektor:</w:t>
       </w:r>
     </w:p>
     <w:p>
       <w:pPr>
         <w:jc w:val="center"/>
-        <w:rPr>
-          <w:vertAlign w:val="subscript"/>
-        </w:rPr>
       </w:pPr>
       <w:r>
         <w:rPr>
           <w:noProof/>
         </w:rPr>
         <w:drawing>
-          <wp:inline distT="0" distB="0" distL="0" distR="0" wp14:anchorId="596A6E48" wp14:editId="17E14F23">
-            <wp:extent cx="2104390" cy="1203918"/>
+          <wp:inline distT="0" distB="0" distL="0" distR="0" wp14:anchorId="3B8D55FD" wp14:editId="1D636521">
+            <wp:extent cx="1339215" cy="285750"/>
             <wp:effectExtent l="0" t="0" r="0" b="0"/>
-            <wp:docPr id="16" name="Obraz 16"/>
+            <wp:docPr id="6" name="Obraz 6"/>
             <wp:cNvGraphicFramePr>
               <a:graphicFrameLocks xmlns:a="http://schemas.openxmlformats.org/drawingml/2006/main" noChangeAspect="1"/>
             </wp:cNvGraphicFramePr>
@@ -1338,7 +1797,7 @@
                   <pic:spPr>
                     <a:xfrm>
                       <a:off x="0" y="0"/>
-                      <a:ext cx="2148423" cy="1229109"/>
+                      <a:ext cx="1340656" cy="286057"/>
                     </a:xfrm>
                     <a:prstGeom prst="rect">
                       <a:avLst/>
@@ -1356,22 +1815,16 @@
         <w:jc w:val="both"/>
       </w:pPr>
       <w:r>
-        <w:rPr>
-          <w:vertAlign w:val="subscript"/>
-        </w:rPr>
-        <w:t xml:space="preserve"> </w:t>
-      </w:r>
-      <w:r>
-        <w:t>Wersor e</w:t>
-      </w:r>
-      <w:r>
-        <w:rPr>
-          <w:vertAlign w:val="subscript"/>
-        </w:rPr>
-        <w:t xml:space="preserve">1 </w:t>
-      </w:r>
-      <w:r>
-        <w:t>będzie specjalnie dobierany   tak, że będzie miał tylko pierwszy element niezerowy.   Aby tego dokonać wykorzystamy odbicie względem płaszczyzny zdefiniowanej przez wektor:</w:t>
+        <w:t>Zakładając</w:t>
+      </w:r>
+      <w:r>
+        <w:t xml:space="preserve">, </w:t>
+      </w:r>
+      <w:r>
+        <w:t xml:space="preserve">że aby wykonać odbicie względem hiperpłaszczyzny ortogonalnej do wektora v, musimy wymnożyć go przez macierz </w:t>
+      </w:r>
+      <w:r>
+        <w:t>unitarną:</w:t>
       </w:r>
     </w:p>
     <w:p>
@@ -1383,10 +1836,10 @@
           <w:noProof/>
         </w:rPr>
         <w:drawing>
-          <wp:inline distT="0" distB="0" distL="0" distR="0" wp14:anchorId="3B8D55FD" wp14:editId="03957F03">
-            <wp:extent cx="1586865" cy="285750"/>
-            <wp:effectExtent l="0" t="0" r="0" b="0"/>
-            <wp:docPr id="6" name="Obraz 6"/>
+          <wp:inline distT="0" distB="0" distL="0" distR="0" wp14:anchorId="236B3FCD" wp14:editId="30A449E3">
+            <wp:extent cx="1658951" cy="391795"/>
+            <wp:effectExtent l="0" t="0" r="0" b="8255"/>
+            <wp:docPr id="7" name="Obraz 7"/>
             <wp:cNvGraphicFramePr>
               <a:graphicFrameLocks xmlns:a="http://schemas.openxmlformats.org/drawingml/2006/main" noChangeAspect="1"/>
             </wp:cNvGraphicFramePr>
@@ -1406,7 +1859,7 @@
                   <pic:spPr>
                     <a:xfrm>
                       <a:off x="0" y="0"/>
-                      <a:ext cx="1588570" cy="286057"/>
+                      <a:ext cx="1687187" cy="398463"/>
                     </a:xfrm>
                     <a:prstGeom prst="rect">
                       <a:avLst/>
@@ -1420,14 +1873,8 @@
       </w:r>
     </w:p>
     <w:p>
-      <w:pPr>
-        <w:jc w:val="both"/>
-      </w:pPr>
-      <w:r>
-        <w:t>Zakładając</w:t>
-      </w:r>
-      <w:r>
-        <w:t xml:space="preserve"> że aby wykonać odbicie względem hiperpłaszczyzny ortogonalnej do wektora v, musimy wymnożyć go przez macierz unitarną :</w:t>
+      <w:r>
+        <w:t>Możemy zauważyć, że:</w:t>
       </w:r>
     </w:p>
     <w:p>
@@ -1439,10 +1886,10 @@
           <w:noProof/>
         </w:rPr>
         <w:drawing>
-          <wp:inline distT="0" distB="0" distL="0" distR="0" wp14:anchorId="236B3FCD" wp14:editId="30A449E3">
-            <wp:extent cx="1658951" cy="391795"/>
-            <wp:effectExtent l="0" t="0" r="0" b="8255"/>
-            <wp:docPr id="7" name="Obraz 7"/>
+          <wp:inline distT="0" distB="0" distL="0" distR="0" wp14:anchorId="1C0E5B0E" wp14:editId="5F410C87">
+            <wp:extent cx="2870200" cy="163195"/>
+            <wp:effectExtent l="0" t="0" r="6350" b="8255"/>
+            <wp:docPr id="8" name="Obraz 8"/>
             <wp:cNvGraphicFramePr>
               <a:graphicFrameLocks xmlns:a="http://schemas.openxmlformats.org/drawingml/2006/main" noChangeAspect="1"/>
             </wp:cNvGraphicFramePr>
@@ -1462,7 +1909,7 @@
                   <pic:spPr>
                     <a:xfrm>
                       <a:off x="0" y="0"/>
-                      <a:ext cx="1687187" cy="398463"/>
+                      <a:ext cx="2870200" cy="163195"/>
                     </a:xfrm>
                     <a:prstGeom prst="rect">
                       <a:avLst/>
@@ -1478,24 +1925,36 @@
     <w:p>
       <w:pPr>
         <w:jc w:val="center"/>
-      </w:pPr>
-      <w:r>
-        <w:t>Możemy zauważyć, że:</w:t>
-      </w:r>
-    </w:p>
-    <w:p>
-      <w:pPr>
-        <w:jc w:val="center"/>
-      </w:pPr>
-      <w:r>
         <w:rPr>
           <w:noProof/>
         </w:rPr>
+      </w:pPr>
+      <w:r>
+        <w:t xml:space="preserve">I wyprowadzić transformację </w:t>
+      </w:r>
+      <w:proofErr w:type="spellStart"/>
+      <w:r>
+        <w:t>Householdera</w:t>
+      </w:r>
+      <w:proofErr w:type="spellEnd"/>
+      <w:r>
+        <w:t>:</w:t>
+      </w:r>
+      <w:r>
+        <w:rPr>
+          <w:noProof/>
+        </w:rPr>
+        <w:t xml:space="preserve"> </w:t>
+      </w:r>
+      <w:r>
+        <w:rPr>
+          <w:noProof/>
+        </w:rPr>
         <w:drawing>
-          <wp:inline distT="0" distB="0" distL="0" distR="0" wp14:anchorId="1C0E5B0E" wp14:editId="5F410C87">
-            <wp:extent cx="2870200" cy="163195"/>
-            <wp:effectExtent l="0" t="0" r="6350" b="8255"/>
-            <wp:docPr id="8" name="Obraz 8"/>
+          <wp:inline distT="0" distB="0" distL="0" distR="0" wp14:anchorId="4B74DA49" wp14:editId="05618639">
+            <wp:extent cx="1162050" cy="242816"/>
+            <wp:effectExtent l="0" t="0" r="0" b="5080"/>
+            <wp:docPr id="9" name="Obraz 9"/>
             <wp:cNvGraphicFramePr>
               <a:graphicFrameLocks xmlns:a="http://schemas.openxmlformats.org/drawingml/2006/main" noChangeAspect="1"/>
             </wp:cNvGraphicFramePr>
@@ -1515,7 +1974,7 @@
                   <pic:spPr>
                     <a:xfrm>
                       <a:off x="0" y="0"/>
-                      <a:ext cx="2870200" cy="163195"/>
+                      <a:ext cx="1197788" cy="250284"/>
                     </a:xfrm>
                     <a:prstGeom prst="rect">
                       <a:avLst/>
@@ -1527,32 +1986,21 @@
           </wp:inline>
         </w:drawing>
       </w:r>
-    </w:p>
-    <w:p>
-      <w:pPr>
-        <w:jc w:val="center"/>
+      <w:r>
         <w:rPr>
           <w:noProof/>
         </w:rPr>
-      </w:pPr>
-      <w:r>
-        <w:t>I wyprowadzić transformację Householdera:</w:t>
+        <w:t xml:space="preserve">    </w:t>
       </w:r>
       <w:r>
         <w:rPr>
           <w:noProof/>
         </w:rPr>
-        <w:t xml:space="preserve"> </w:t>
-      </w:r>
-      <w:r>
-        <w:rPr>
-          <w:noProof/>
-        </w:rPr>
         <w:drawing>
-          <wp:inline distT="0" distB="0" distL="0" distR="0" wp14:anchorId="4B74DA49" wp14:editId="05618639">
-            <wp:extent cx="1162050" cy="242816"/>
-            <wp:effectExtent l="0" t="0" r="0" b="5080"/>
-            <wp:docPr id="9" name="Obraz 9"/>
+          <wp:inline distT="0" distB="0" distL="0" distR="0" wp14:anchorId="70F3F7C8" wp14:editId="0B70F5DC">
+            <wp:extent cx="704850" cy="380066"/>
+            <wp:effectExtent l="0" t="0" r="0" b="1270"/>
+            <wp:docPr id="10" name="Obraz 10"/>
             <wp:cNvGraphicFramePr>
               <a:graphicFrameLocks xmlns:a="http://schemas.openxmlformats.org/drawingml/2006/main" noChangeAspect="1"/>
             </wp:cNvGraphicFramePr>
@@ -1572,7 +2020,7 @@
                   <pic:spPr>
                     <a:xfrm>
                       <a:off x="0" y="0"/>
-                      <a:ext cx="1197788" cy="250284"/>
+                      <a:ext cx="714963" cy="385519"/>
                     </a:xfrm>
                     <a:prstGeom prst="rect">
                       <a:avLst/>
@@ -1584,21 +2032,34 @@
           </wp:inline>
         </w:drawing>
       </w:r>
-      <w:r>
+    </w:p>
+    <w:p>
+      <w:pPr>
+        <w:jc w:val="center"/>
         <w:rPr>
           <w:noProof/>
         </w:rPr>
-        <w:t xml:space="preserve">    </w:t>
-      </w:r>
+      </w:pPr>
       <w:r>
         <w:rPr>
           <w:noProof/>
         </w:rPr>
+        <w:t>Która pomoże nam ostatecznie skonstruować ciąg odbić :</w:t>
+      </w:r>
+    </w:p>
+    <w:p>
+      <w:pPr>
+        <w:jc w:val="center"/>
+      </w:pPr>
+      <w:r>
+        <w:rPr>
+          <w:noProof/>
+        </w:rPr>
         <w:drawing>
-          <wp:inline distT="0" distB="0" distL="0" distR="0" wp14:anchorId="70F3F7C8" wp14:editId="0B70F5DC">
-            <wp:extent cx="704850" cy="380066"/>
-            <wp:effectExtent l="0" t="0" r="0" b="1270"/>
-            <wp:docPr id="10" name="Obraz 10"/>
+          <wp:inline distT="0" distB="0" distL="0" distR="0" wp14:anchorId="05157B21" wp14:editId="1DC2D21D">
+            <wp:extent cx="2670175" cy="825864"/>
+            <wp:effectExtent l="0" t="0" r="0" b="0"/>
+            <wp:docPr id="12" name="Obraz 12"/>
             <wp:cNvGraphicFramePr>
               <a:graphicFrameLocks xmlns:a="http://schemas.openxmlformats.org/drawingml/2006/main" noChangeAspect="1"/>
             </wp:cNvGraphicFramePr>
@@ -1618,7 +2079,7 @@
                   <pic:spPr>
                     <a:xfrm>
                       <a:off x="0" y="0"/>
-                      <a:ext cx="714963" cy="385519"/>
+                      <a:ext cx="2670175" cy="825864"/>
                     </a:xfrm>
                     <a:prstGeom prst="rect">
                       <a:avLst/>
@@ -1633,31 +2094,53 @@
     </w:p>
     <w:p>
       <w:pPr>
-        <w:jc w:val="center"/>
+        <w:ind w:firstLine="284"/>
+        <w:jc w:val="both"/>
+      </w:pPr>
+      <w:r>
+        <w:rPr>
+          <w:b/>
+          <w:bCs/>
+        </w:rPr>
+        <w:br w:type="page"/>
+      </w:r>
+      <w:r>
+        <w:rPr>
+          <w:b/>
+          <w:bCs/>
+        </w:rPr>
+        <w:lastRenderedPageBreak/>
+        <w:t>Metoda QR</w:t>
+      </w:r>
+      <w:r>
+        <w:t xml:space="preserve"> zakłada zbudowanie bazy ortonormalnej z dowolnej podprzestrzeni liniowej za pomocą procedury </w:t>
+      </w:r>
+      <w:proofErr w:type="spellStart"/>
+      <w:r>
+        <w:t>ortogonizacji</w:t>
+      </w:r>
+      <w:proofErr w:type="spellEnd"/>
+      <w:r>
+        <w:t xml:space="preserve"> Grama-Schmidta</w:t>
+      </w:r>
+      <w:r>
+        <w:t>, zgodnie ze schematem:</w:t>
+      </w:r>
+    </w:p>
+    <w:p>
+      <w:pPr>
+        <w:spacing w:before="240" w:after="240"/>
+        <w:jc w:val="both"/>
+      </w:pPr>
+      <w:r>
         <w:rPr>
           <w:noProof/>
         </w:rPr>
-      </w:pPr>
-      <w:r>
-        <w:rPr>
-          <w:noProof/>
-        </w:rPr>
-        <w:t>Która pomoże nam ostatecznie skonstruować ciąg odbić :</w:t>
-      </w:r>
-    </w:p>
-    <w:p>
-      <w:pPr>
-        <w:jc w:val="center"/>
-      </w:pPr>
-      <w:r>
-        <w:rPr>
-          <w:noProof/>
-        </w:rPr>
         <w:drawing>
-          <wp:inline distT="0" distB="0" distL="0" distR="0" wp14:anchorId="05157B21" wp14:editId="1DC2D21D">
-            <wp:extent cx="2670175" cy="825864"/>
-            <wp:effectExtent l="0" t="0" r="0" b="0"/>
-            <wp:docPr id="12" name="Obraz 12"/>
+          <wp:inline distT="0" distB="0" distL="0" distR="0" wp14:anchorId="28205FB7" wp14:editId="04A31601">
+            <wp:extent cx="2870200" cy="330200"/>
+            <wp:effectExtent l="0" t="0" r="6350" b="0"/>
+            <wp:docPr id="13" name="Obraz 13"/>
             <wp:cNvGraphicFramePr>
               <a:graphicFrameLocks xmlns:a="http://schemas.openxmlformats.org/drawingml/2006/main" noChangeAspect="1"/>
             </wp:cNvGraphicFramePr>
@@ -1677,7 +2160,7 @@
                   <pic:spPr>
                     <a:xfrm>
                       <a:off x="0" y="0"/>
-                      <a:ext cx="2670175" cy="825864"/>
+                      <a:ext cx="2870200" cy="330200"/>
                     </a:xfrm>
                     <a:prstGeom prst="rect">
                       <a:avLst/>
@@ -1692,43 +2175,30 @@
     </w:p>
     <w:p>
       <w:pPr>
-        <w:ind w:firstLine="708"/>
-      </w:pPr>
-      <w:r>
-        <w:rPr>
-          <w:b/>
-          <w:bCs/>
-        </w:rPr>
-        <w:br w:type="page"/>
-      </w:r>
-      <w:r>
-        <w:rPr>
-          <w:b/>
-          <w:bCs/>
-        </w:rPr>
-        <w:lastRenderedPageBreak/>
-        <w:t>Metoda QR</w:t>
-      </w:r>
-      <w:r>
-        <w:t xml:space="preserve"> zakłada zbudowanie bazy ortonormalnej z dowolnej podprzestrzeni liniowej za pomocą procedury ortogonizacji Grama-Schmidta</w:t>
-      </w:r>
-      <w:r>
-        <w:t>, zgodnie ze schematem:</w:t>
-      </w:r>
-    </w:p>
-    <w:p>
-      <w:pPr>
+        <w:spacing w:before="240" w:after="480"/>
         <w:jc w:val="both"/>
       </w:pPr>
       <w:r>
+        <w:t>Procedura</w:t>
+      </w:r>
+      <w:r>
+        <w:t xml:space="preserve"> ta pozwala zbudować ciąg ortonormalnych złożonych z kombinacji liniowych wektorów, który można wyrazić wzorem:</w:t>
+      </w:r>
+    </w:p>
+    <w:p>
+      <w:pPr>
+        <w:spacing w:before="240" w:after="480"/>
+        <w:jc w:val="both"/>
+      </w:pPr>
+      <w:r>
         <w:rPr>
           <w:noProof/>
         </w:rPr>
         <w:drawing>
-          <wp:inline distT="0" distB="0" distL="0" distR="0" wp14:anchorId="28205FB7" wp14:editId="04A31601">
-            <wp:extent cx="2870200" cy="330200"/>
-            <wp:effectExtent l="0" t="0" r="6350" b="0"/>
-            <wp:docPr id="13" name="Obraz 13"/>
+          <wp:inline distT="0" distB="0" distL="0" distR="0" wp14:anchorId="2D48748A" wp14:editId="175CFA32">
+            <wp:extent cx="2870200" cy="525145"/>
+            <wp:effectExtent l="0" t="0" r="6350" b="8255"/>
+            <wp:docPr id="14" name="Obraz 14"/>
             <wp:cNvGraphicFramePr>
               <a:graphicFrameLocks xmlns:a="http://schemas.openxmlformats.org/drawingml/2006/main" noChangeAspect="1"/>
             </wp:cNvGraphicFramePr>
@@ -1748,7 +2218,7 @@
                   <pic:spPr>
                     <a:xfrm>
                       <a:off x="0" y="0"/>
-                      <a:ext cx="2870200" cy="330200"/>
+                      <a:ext cx="2870200" cy="525145"/>
                     </a:xfrm>
                     <a:prstGeom prst="rect">
                       <a:avLst/>
@@ -1760,23 +2230,107 @@
           </wp:inline>
         </w:drawing>
       </w:r>
-      <w:r>
-        <w:t>Procedura</w:t>
-      </w:r>
-      <w:r>
-        <w:t xml:space="preserve"> ta pozwala zbudować ciąg ortonormalnych złożonych z kombinacji liniowych wektorów, który można wyrazić wzorem:</w:t>
-      </w:r>
-    </w:p>
-    <w:p>
+    </w:p>
+    <w:p>
+      <w:pPr>
+        <w:rPr>
+          <w:vertAlign w:val="subscript"/>
+        </w:rPr>
+      </w:pPr>
+      <w:r>
+        <w:t>Dla liniowo niezależnych wektorów x</w:t>
+      </w:r>
+      <w:r>
+        <w:rPr>
+          <w:vertAlign w:val="subscript"/>
+        </w:rPr>
+        <w:t>1</w:t>
+      </w:r>
+      <w:r>
+        <w:t>,</w:t>
+      </w:r>
+      <w:r>
+        <w:t xml:space="preserve"> </w:t>
+      </w:r>
+      <w:r>
+        <w:t>x</w:t>
+      </w:r>
+      <w:r>
+        <w:rPr>
+          <w:vertAlign w:val="subscript"/>
+        </w:rPr>
+        <w:t>2</w:t>
+      </w:r>
+      <w:r>
+        <w:rPr>
+          <w:vertAlign w:val="subscript"/>
+        </w:rPr>
+        <w:t xml:space="preserve">, </w:t>
+      </w:r>
+      <w:r>
+        <w:t xml:space="preserve">…, </w:t>
+      </w:r>
+      <w:proofErr w:type="spellStart"/>
+      <w:r>
+        <w:t>x</w:t>
+      </w:r>
+      <w:r>
+        <w:rPr>
+          <w:vertAlign w:val="subscript"/>
+        </w:rPr>
+        <w:t>n</w:t>
+      </w:r>
+      <w:proofErr w:type="spellEnd"/>
+    </w:p>
+    <w:p>
+      <w:pPr>
+        <w:spacing w:after="0"/>
+        <w:jc w:val="both"/>
+      </w:pPr>
+      <w:r>
+        <w:t>Następnym</w:t>
+      </w:r>
+      <w:r>
+        <w:t xml:space="preserve"> etapem prowadzącym do wyznaczenia wartości własnych macierzy jest </w:t>
+      </w:r>
+      <w:proofErr w:type="gramStart"/>
+      <w:r>
+        <w:t>faktoryzacja</w:t>
+      </w:r>
+      <w:r>
+        <w:t xml:space="preserve">, </w:t>
+      </w:r>
+      <w:r>
+        <w:t xml:space="preserve">  </w:t>
+      </w:r>
+      <w:proofErr w:type="gramEnd"/>
+      <w:r>
+        <w:t xml:space="preserve">              </w:t>
+      </w:r>
+      <w:r>
+        <w:t xml:space="preserve">z użyciem macierzy wynikowej procedury G-S. Faktoryzacja polega na przedstawieniu danych </w:t>
+      </w:r>
+      <w:r>
+        <w:t xml:space="preserve">                </w:t>
+      </w:r>
+      <w:r>
+        <w:t>w postaci:</w:t>
+      </w:r>
+    </w:p>
+    <w:p>
+      <w:pPr>
+        <w:spacing w:after="120"/>
+        <w:jc w:val="center"/>
+      </w:pPr>
       <w:r>
         <w:rPr>
           <w:noProof/>
         </w:rPr>
         <w:drawing>
-          <wp:inline distT="0" distB="0" distL="0" distR="0" wp14:anchorId="2D48748A" wp14:editId="175CFA32">
-            <wp:extent cx="2870200" cy="525145"/>
-            <wp:effectExtent l="0" t="0" r="6350" b="8255"/>
-            <wp:docPr id="14" name="Obraz 14"/>
+          <wp:inline distT="0" distB="0" distL="0" distR="0" wp14:anchorId="7E9D2C12" wp14:editId="2149C305">
+            <wp:extent cx="1238250" cy="438150"/>
+            <wp:effectExtent l="0" t="0" r="0" b="0"/>
+            <wp:docPr id="15" name="Obraz 15"/>
             <wp:cNvGraphicFramePr>
               <a:graphicFrameLocks xmlns:a="http://schemas.openxmlformats.org/drawingml/2006/main" noChangeAspect="1"/>
             </wp:cNvGraphicFramePr>
@@ -1796,7 +2350,7 @@
                   <pic:spPr>
                     <a:xfrm>
                       <a:off x="0" y="0"/>
-                      <a:ext cx="2870200" cy="525145"/>
+                      <a:ext cx="1238250" cy="438150"/>
                     </a:xfrm>
                     <a:prstGeom prst="rect">
                       <a:avLst/>
@@ -1810,32 +2364,338 @@
       </w:r>
     </w:p>
     <w:p>
-      <w:r>
-        <w:t>Dla liniowo niezależnych wektorów x</w:t>
-      </w:r>
-      <w:r>
-        <w:rPr>
-          <w:vertAlign w:val="subscript"/>
+      <w:pPr>
+        <w:jc w:val="both"/>
+      </w:pPr>
+      <w:r>
+        <w:t xml:space="preserve">Dane w tej postaci </w:t>
+      </w:r>
+      <w:r>
+        <w:t xml:space="preserve">można wyliczyć i </w:t>
+      </w:r>
+      <w:r>
+        <w:t>w efekcie wyznaczyć wartości własne macierzy.</w:t>
+      </w:r>
+    </w:p>
+    <w:p>
+      <w:pPr>
+        <w:ind w:firstLine="284"/>
+        <w:jc w:val="both"/>
+      </w:pPr>
+      <w:r>
+        <w:t>Po przedstawieniu badanych algorytmów należy zdefiniować zagadnienia jakie będą badane w raporcie.  Aby otrzymać jasną i rzetelną odpowied</w:t>
+      </w:r>
+      <w:r>
+        <w:t xml:space="preserve">ź </w:t>
+      </w:r>
+      <w:r>
+        <w:t>który z badanych algorytmów jest najlepszy. Zdecydowano</w:t>
+      </w:r>
+      <w:r>
+        <w:t xml:space="preserve"> się</w:t>
+      </w:r>
+      <w:r>
+        <w:t xml:space="preserve"> wyznaczyć, jak zmieniają się czasy </w:t>
+      </w:r>
+      <w:r>
+        <w:t xml:space="preserve">trwania </w:t>
+      </w:r>
+      <w:r>
+        <w:t>oraz zajętość pamięciowa poszczególnych algorytmów w funkcji stopnia macierzy danych wejściowych.</w:t>
+      </w:r>
+    </w:p>
+    <w:p>
+      <w:pPr>
+        <w:spacing w:after="0"/>
+        <w:jc w:val="both"/>
+        <w:rPr>
+          <w:b/>
+          <w:bCs/>
+        </w:rPr>
+      </w:pPr>
+      <w:r>
+        <w:rPr>
+          <w:b/>
+          <w:bCs/>
+        </w:rPr>
+        <w:t>Faza testów</w:t>
+      </w:r>
+    </w:p>
+    <w:p>
+      <w:pPr>
+        <w:spacing w:after="0"/>
+        <w:ind w:firstLine="284"/>
+        <w:jc w:val="both"/>
+      </w:pPr>
+      <w:r>
+        <w:t>Do przeprowadzenia testów zdecydowano się na wykorzystanie języka programowania Julia</w:t>
+      </w:r>
+      <w:r>
+        <w:t>. Je</w:t>
+      </w:r>
+      <w:r>
+        <w:t>st to stosunkowo nowy język programowania</w:t>
+      </w:r>
+      <w:r>
+        <w:t>, który</w:t>
+      </w:r>
+      <w:r>
+        <w:t xml:space="preserve"> </w:t>
+      </w:r>
+      <w:r>
+        <w:t>z</w:t>
+      </w:r>
+      <w:r>
+        <w:t>ostał stworzony głównie do rozwiązywania problemów naukowej natu</w:t>
+      </w:r>
+      <w:r>
+        <w:t>ry. J</w:t>
+      </w:r>
+      <w:r>
+        <w:t>ęzyk pozwala na szybkie tworzenie nowych bibliotek i posiada składnie przyjazną obliczeniom matematycznym</w:t>
+      </w:r>
+      <w:r>
+        <w:t>.</w:t>
+      </w:r>
+      <w:r>
+        <w:t xml:space="preserve"> </w:t>
+      </w:r>
+      <w:r>
+        <w:t>P</w:t>
+      </w:r>
+      <w:r>
+        <w:t>onadto</w:t>
+      </w:r>
+      <w:r>
+        <w:t>,</w:t>
+      </w:r>
+      <w:r>
+        <w:t xml:space="preserve"> posiada zadowalające wyniki pod względem szybkości obliczeniowej. W naszym </w:t>
+      </w:r>
+      <w:r>
+        <w:t>przypadku został on połączony ze środowiskiem Atom</w:t>
+      </w:r>
+      <w:r>
+        <w:t xml:space="preserve"> z zaadaptowanymi bibliotekami: </w:t>
+      </w:r>
+      <w:proofErr w:type="spellStart"/>
+      <w:r>
+        <w:t>LinearAlgebra</w:t>
+      </w:r>
+      <w:proofErr w:type="spellEnd"/>
+      <w:r>
+        <w:t xml:space="preserve">, Plots oraz </w:t>
+      </w:r>
+      <w:proofErr w:type="spellStart"/>
+      <w:r>
+        <w:t>BenchmarkTools</w:t>
+      </w:r>
+      <w:proofErr w:type="spellEnd"/>
+      <w:r>
+        <w:t>,</w:t>
+      </w:r>
+    </w:p>
+    <w:p>
+      <w:pPr>
+        <w:spacing w:after="120"/>
+        <w:jc w:val="both"/>
+      </w:pPr>
+      <w:r>
+        <w:t xml:space="preserve"> które</w:t>
+      </w:r>
+      <w:r>
+        <w:t xml:space="preserve"> pozwolił</w:t>
+      </w:r>
+      <w:r>
+        <w:t>o</w:t>
+      </w:r>
+      <w:r>
+        <w:t xml:space="preserve"> na uzyskanie w pełni funkcjonalnego stanowiska badawczego. Pierwszym etapem przeprowadzonych badań było przygotowanie danych testujących. Dane te będą reprezentowane przez macierze o stopniach: 3,</w:t>
+      </w:r>
+      <w:r>
+        <w:t xml:space="preserve"> </w:t>
+      </w:r>
+      <w:r>
+        <w:t>5,</w:t>
+      </w:r>
+      <w:r>
+        <w:t xml:space="preserve"> </w:t>
+      </w:r>
+      <w:r>
+        <w:t>10,</w:t>
+      </w:r>
+      <w:r>
+        <w:t xml:space="preserve"> </w:t>
+      </w:r>
+      <w:r>
+        <w:t>20,</w:t>
+      </w:r>
+      <w:r>
+        <w:t xml:space="preserve"> </w:t>
+      </w:r>
+      <w:r>
+        <w:t>4</w:t>
+      </w:r>
+      <w:r>
+        <w:t>0,</w:t>
+      </w:r>
+      <w:r>
+        <w:t xml:space="preserve"> </w:t>
+      </w:r>
+      <w:r>
+        <w:t>60,</w:t>
+      </w:r>
+      <w:r>
+        <w:t xml:space="preserve"> </w:t>
+      </w:r>
+      <w:r>
+        <w:t>80,</w:t>
+      </w:r>
+      <w:r>
+        <w:t xml:space="preserve"> </w:t>
+      </w:r>
+      <w:r>
+        <w:t>100.</w:t>
+      </w:r>
+      <w:r>
+        <w:t xml:space="preserve"> </w:t>
+      </w:r>
+      <w:r>
+        <w:t>Dane wejściowe</w:t>
+      </w:r>
+      <w:r>
+        <w:t>,</w:t>
+      </w:r>
+      <w:r>
+        <w:t xml:space="preserve"> aby</w:t>
+      </w:r>
+      <w:r>
+        <w:t xml:space="preserve"> były czytelne i uporządkowane zostały umieszczone</w:t>
+      </w:r>
+      <w:r>
+        <w:t xml:space="preserve"> </w:t>
+      </w:r>
+      <w:r>
+        <w:t xml:space="preserve">                 </w:t>
+      </w:r>
+      <w:r>
+        <w:t>w</w:t>
+      </w:r>
+      <w:r>
+        <w:t xml:space="preserve"> </w:t>
+      </w:r>
+      <w:r>
+        <w:t xml:space="preserve">specjalnie przygotowanej macierzy. Dla wyeliminowania błędów oraz ujednoliceniu danych wyjściowych każda macierz została wygenerowana 21 razy z </w:t>
+      </w:r>
+      <w:r>
+        <w:t xml:space="preserve">wykorzystaniem </w:t>
+      </w:r>
+      <w:r>
+        <w:t>liczb losowych.</w:t>
+      </w:r>
+      <w:r>
+        <w:t xml:space="preserve"> Tak przygotowane dane testowy zostały przekazane do </w:t>
+      </w:r>
+      <w:proofErr w:type="spellStart"/>
+      <w:r>
+        <w:t>BenchmarkGroup</w:t>
+      </w:r>
+      <w:proofErr w:type="spellEnd"/>
+      <w:r>
+        <w:t xml:space="preserve"> w</w:t>
+      </w:r>
+      <w:r>
+        <w:t xml:space="preserve"> celu</w:t>
+      </w:r>
+      <w:r>
+        <w:t xml:space="preserve"> przetestowania działania algorytmów dla każdego rozmiaru macierzy. Podczas testów zwrócono uwagę na czas jaki potrzebował algorytm do obliczeń oraz na zajętość pamięciową</w:t>
+      </w:r>
+      <w:r>
+        <w:t>. D</w:t>
+      </w:r>
+      <w:r>
+        <w:t>ane te zostały odfiltrowane</w:t>
+      </w:r>
+      <w:r>
+        <w:t xml:space="preserve">                        </w:t>
+      </w:r>
+      <w:r>
+        <w:t xml:space="preserve"> z </w:t>
+      </w:r>
+      <w:proofErr w:type="spellStart"/>
+      <w:r>
+        <w:t>BenchmarkGroup</w:t>
+      </w:r>
+      <w:proofErr w:type="spellEnd"/>
+      <w:r>
+        <w:t xml:space="preserve"> i zapisane w przygotowanej strukturze. W tym momencie struktura zawierała 21 zestawów danych dla macierzy o </w:t>
+      </w:r>
+      <w:r>
+        <w:t>jednym</w:t>
+      </w:r>
+      <w:r>
+        <w:t xml:space="preserve"> stopniu. Aby dane te były czytelne</w:t>
+      </w:r>
+      <w:r>
+        <w:t>,</w:t>
+      </w:r>
+      <w:r>
+        <w:t xml:space="preserve"> z każdego zestawu danych wyznaczono medianę,</w:t>
+      </w:r>
+      <w:r>
+        <w:t xml:space="preserve"> ponieważ</w:t>
+      </w:r>
+      <w:r>
+        <w:t xml:space="preserve"> założono, że wartość ta będzie najlepiej </w:t>
+      </w:r>
+      <w:r>
+        <w:t xml:space="preserve">miarodajną.  W ten sposób możliwe stało się spłaszczenie danych do postaci </w:t>
+      </w:r>
+      <w:r>
+        <w:t>dwuwymiarowej</w:t>
+      </w:r>
+      <w:r>
+        <w:t xml:space="preserve">               </w:t>
+      </w:r>
+      <w:r>
+        <w:t xml:space="preserve"> </w:t>
+      </w:r>
+      <w:r>
+        <w:t xml:space="preserve">i przedstawienie ich </w:t>
+      </w:r>
+      <w:r>
+        <w:t xml:space="preserve">w Tabeli 1. </w:t>
+      </w:r>
+    </w:p>
+    <w:p>
+      <w:pPr>
+        <w:pStyle w:val="Legenda"/>
+        <w:keepNext/>
+        <w:jc w:val="both"/>
+      </w:pPr>
+      <w:r>
+        <w:t xml:space="preserve">Tabela </w:t>
+      </w:r>
+      <w:r>
+        <w:fldChar w:fldCharType="begin"/>
+      </w:r>
+      <w:r>
+        <w:instrText xml:space="preserve"> SEQ Tabela \* ARABIC </w:instrText>
+      </w:r>
+      <w:r>
+        <w:fldChar w:fldCharType="separate"/>
+      </w:r>
+      <w:r>
+        <w:rPr>
+          <w:noProof/>
         </w:rPr>
         <w:t>1</w:t>
       </w:r>
       <w:r>
-        <w:t>,</w:t>
-      </w:r>
-      <w:r>
-        <w:t xml:space="preserve"> </w:t>
-      </w:r>
-      <w:r>
-        <w:t>x</w:t>
-      </w:r>
-      <w:r>
-        <w:rPr>
-          <w:vertAlign w:val="subscript"/>
-        </w:rPr>
-        <w:t>2</w:t>
-      </w:r>
-      <w:r>
-        <w:t>…</w:t>
+        <w:fldChar w:fldCharType="end"/>
+      </w:r>
+      <w:r>
+        <w:t xml:space="preserve"> Czas trwania algorytmów w ms.</w:t>
       </w:r>
     </w:p>
     <w:p>
@@ -1843,28 +2703,14 @@
         <w:jc w:val="both"/>
       </w:pPr>
       <w:r>
-        <w:t>Następnym</w:t>
-      </w:r>
-      <w:r>
-        <w:t xml:space="preserve"> etapem prowadzącym do wyznaczenia wartości własnych macierzy jest faktoryzacja</w:t>
-      </w:r>
-      <w:r>
-        <w:t>, z użyciem macierzy wynikowej procedury G-S. Faktoryzacja polega na przedstawieniu danych w postaci:</w:t>
-      </w:r>
-    </w:p>
-    <w:p>
-      <w:pPr>
-        <w:jc w:val="center"/>
-      </w:pPr>
-      <w:r>
         <w:rPr>
           <w:noProof/>
         </w:rPr>
         <w:drawing>
-          <wp:inline distT="0" distB="0" distL="0" distR="0" wp14:anchorId="7E9D2C12" wp14:editId="2149C305">
-            <wp:extent cx="1238250" cy="438150"/>
+          <wp:inline distT="0" distB="0" distL="0" distR="0" wp14:anchorId="193085A3" wp14:editId="58EFB1CE">
+            <wp:extent cx="3124200" cy="2005156"/>
             <wp:effectExtent l="0" t="0" r="0" b="0"/>
-            <wp:docPr id="15" name="Obraz 15"/>
+            <wp:docPr id="19" name="Obraz 19"/>
             <wp:cNvGraphicFramePr>
               <a:graphicFrameLocks xmlns:a="http://schemas.openxmlformats.org/drawingml/2006/main" noChangeAspect="1"/>
             </wp:cNvGraphicFramePr>
@@ -1884,314 +2730,6 @@
                   <pic:spPr>
                     <a:xfrm>
                       <a:off x="0" y="0"/>
-                      <a:ext cx="1238250" cy="438150"/>
-                    </a:xfrm>
-                    <a:prstGeom prst="rect">
-                      <a:avLst/>
-                    </a:prstGeom>
-                  </pic:spPr>
-                </pic:pic>
-              </a:graphicData>
-            </a:graphic>
-          </wp:inline>
-        </w:drawing>
-      </w:r>
-    </w:p>
-    <w:p>
-      <w:pPr>
-        <w:jc w:val="both"/>
-      </w:pPr>
-      <w:r>
-        <w:t>Dane w tej postaci nie pozostawiają już żadnych trudności obliczeniowych</w:t>
-      </w:r>
-    </w:p>
-    <w:p>
-      <w:pPr>
-        <w:jc w:val="both"/>
-      </w:pPr>
-      <w:r>
-        <w:tab/>
-        <w:t>Po przedstawieniu badanych algorytmów należy zdefiniować zagadnienia jakie będą badane w raporcie.  Aby otrzymać jasną i rzetelną odpowiedz który z badanych algorytmów jest najlepszy. Zdecydowano wyznaczyć, jak zmieniają się czasy przetwarzania oraz zajętość pamięciowa poszczególnych algorytmów w funkcji stopnia macierzy danych wejściowych.</w:t>
-      </w:r>
-    </w:p>
-    <w:p>
-      <w:pPr>
-        <w:spacing w:after="0"/>
-        <w:jc w:val="both"/>
-        <w:rPr>
-          <w:b/>
-          <w:bCs/>
-        </w:rPr>
-      </w:pPr>
-      <w:r>
-        <w:rPr>
-          <w:b/>
-          <w:bCs/>
-        </w:rPr>
-        <w:t>Faza testów</w:t>
-      </w:r>
-    </w:p>
-    <w:p>
-      <w:pPr>
-        <w:spacing w:after="0"/>
-        <w:jc w:val="both"/>
-      </w:pPr>
-      <w:r>
-        <w:tab/>
-        <w:t>Do przeprowadzenia testów zdecydowano się na wykorzystanie języka programowania Julia, jest to stosunkowo nowy język programowania</w:t>
-      </w:r>
-      <w:r>
-        <w:t>, który</w:t>
-      </w:r>
-      <w:r>
-        <w:t xml:space="preserve"> </w:t>
-      </w:r>
-      <w:r>
-        <w:t>z</w:t>
-      </w:r>
-      <w:r>
-        <w:t>ostał stworzony głównie do rozwiązywania problemów naukowej natu</w:t>
-      </w:r>
-      <w:r>
-        <w:t>ry. J</w:t>
-      </w:r>
-      <w:r>
-        <w:t>ęzyk pozwala na szybkie tworzenie nowych bibliotek i posiada składnie przyjazną obliczeniom matematycznym</w:t>
-      </w:r>
-      <w:r>
-        <w:t>, ponadto posiada zadowalające wyniki pod względem szybkości obliczeniowej. W naszym przypadku został on połączony ze środowiskiem Atom</w:t>
-      </w:r>
-      <w:r>
-        <w:t xml:space="preserve"> z zaadaptowanymi bibliotekami: </w:t>
-      </w:r>
-      <w:r>
-        <w:t>LinearAlgebra</w:t>
-      </w:r>
-      <w:r>
-        <w:t>, P</w:t>
-      </w:r>
-      <w:r>
-        <w:t>lots</w:t>
-      </w:r>
-      <w:r>
-        <w:t xml:space="preserve"> oraz </w:t>
-      </w:r>
-      <w:r>
-        <w:t>BenchmarkTools</w:t>
-      </w:r>
-      <w:r>
-        <w:t xml:space="preserve"> </w:t>
-      </w:r>
-    </w:p>
-    <w:p>
-      <w:pPr>
-        <w:spacing w:after="0"/>
-        <w:jc w:val="both"/>
-      </w:pPr>
-      <w:r>
-        <w:t>, które</w:t>
-      </w:r>
-      <w:r>
-        <w:t xml:space="preserve"> pozwolił</w:t>
-      </w:r>
-      <w:r>
-        <w:t>o</w:t>
-      </w:r>
-      <w:r>
-        <w:t xml:space="preserve"> na uzyskanie w pełni funkcjonalnego stanowiska badawczego. </w:t>
-      </w:r>
-    </w:p>
-    <w:p>
-      <w:pPr>
-        <w:jc w:val="both"/>
-      </w:pPr>
-      <w:r>
-        <w:t>Pierwszym etapem przeprowadzonych badań było przygotowanie danych testujących. Dane te będą reprezentowane przez macierze o stopniach: 3,</w:t>
-      </w:r>
-      <w:r>
-        <w:t xml:space="preserve"> </w:t>
-      </w:r>
-      <w:r>
-        <w:t>5,</w:t>
-      </w:r>
-      <w:r>
-        <w:t xml:space="preserve"> </w:t>
-      </w:r>
-      <w:r>
-        <w:t>10,</w:t>
-      </w:r>
-      <w:r>
-        <w:t xml:space="preserve"> </w:t>
-      </w:r>
-      <w:r>
-        <w:t>20,</w:t>
-      </w:r>
-      <w:r>
-        <w:t xml:space="preserve"> </w:t>
-      </w:r>
-      <w:r>
-        <w:t>4</w:t>
-      </w:r>
-      <w:r>
-        <w:t>0,</w:t>
-      </w:r>
-      <w:r>
-        <w:t xml:space="preserve"> </w:t>
-      </w:r>
-      <w:r>
-        <w:t>60,</w:t>
-      </w:r>
-      <w:r>
-        <w:t xml:space="preserve"> </w:t>
-      </w:r>
-      <w:r>
-        <w:t>80,</w:t>
-      </w:r>
-      <w:r>
-        <w:t xml:space="preserve"> </w:t>
-      </w:r>
-      <w:r>
-        <w:t>100.</w:t>
-      </w:r>
-      <w:r>
-        <w:t xml:space="preserve"> </w:t>
-      </w:r>
-      <w:r>
-        <w:t>Wyniki,</w:t>
-      </w:r>
-      <w:r>
-        <w:t xml:space="preserve"> aby</w:t>
-      </w:r>
-      <w:r>
-        <w:t xml:space="preserve"> były czytelne i uporządkowane zostały umieszczone</w:t>
-      </w:r>
-      <w:r>
-        <w:t xml:space="preserve"> w</w:t>
-      </w:r>
-      <w:r>
-        <w:t xml:space="preserve"> </w:t>
-      </w:r>
-      <w:r>
-        <w:t xml:space="preserve">specjalnie przygotowanej macierzy. Dla wyeliminowania błędów oraz ujednoliceniu danych wyjściowych każda macierz została wygenerowana 21 razy z </w:t>
-      </w:r>
-      <w:r>
-        <w:t xml:space="preserve">wykorzystaniem </w:t>
-      </w:r>
-      <w:r>
-        <w:t>liczb losowych.</w:t>
-      </w:r>
-      <w:r>
-        <w:t xml:space="preserve"> Tak przygotowane dane testowy zostały przekazane do </w:t>
-      </w:r>
-      <w:r>
-        <w:t>BenchmarkGroup</w:t>
-      </w:r>
-      <w:r>
-        <w:t xml:space="preserve"> w</w:t>
-      </w:r>
-      <w:r>
-        <w:t xml:space="preserve"> celu</w:t>
-      </w:r>
-      <w:r>
-        <w:t xml:space="preserve"> przetestowania działania algorytmów dla każdego rozmiaru macierzy. Podczas testów zwrócono uwagę na czas jaki potrzebował algorytm do obliczeń oraz na zajętość pamięciową</w:t>
-      </w:r>
-      <w:r>
-        <w:t>. D</w:t>
-      </w:r>
-      <w:r>
-        <w:t xml:space="preserve">ane te zostały odfiltrowane z </w:t>
-      </w:r>
-      <w:r>
-        <w:t>BenchmarkGroup</w:t>
-      </w:r>
-      <w:r>
-        <w:t xml:space="preserve"> i zapisane w przygotowanej strukturze. W tym momencie struktura zawierała 21 zestawów danych dla macierzy o </w:t>
-      </w:r>
-      <w:r>
-        <w:t>jednym</w:t>
-      </w:r>
-      <w:r>
-        <w:t xml:space="preserve"> stopniu. Aby dane te były czytelne z każdego zestawu danych wyznaczono medianę, założono, że wartość ta będzie najlepiej </w:t>
-      </w:r>
-      <w:r>
-        <w:t xml:space="preserve">miarodajną.  W ten sposób możliwe stało się spłaszczenie danych do postaci </w:t>
-      </w:r>
-      <w:r>
-        <w:t>dwuwymiarowej</w:t>
-      </w:r>
-      <w:r>
-        <w:t xml:space="preserve"> </w:t>
-      </w:r>
-      <w:r>
-        <w:t xml:space="preserve">i przedstawienie ich </w:t>
-      </w:r>
-      <w:r>
-        <w:t xml:space="preserve">w Tabeli 1. </w:t>
-      </w:r>
-    </w:p>
-    <w:p>
-      <w:pPr>
-        <w:pStyle w:val="Legenda"/>
-        <w:keepNext/>
-        <w:jc w:val="both"/>
-      </w:pPr>
-      <w:r>
-        <w:t xml:space="preserve">Tabela </w:t>
-      </w:r>
-      <w:r>
-        <w:fldChar w:fldCharType="begin"/>
-      </w:r>
-      <w:r>
-        <w:instrText xml:space="preserve"> SEQ Tabela \* ARABIC </w:instrText>
-      </w:r>
-      <w:r>
-        <w:fldChar w:fldCharType="separate"/>
-      </w:r>
-      <w:r>
-        <w:rPr>
-          <w:noProof/>
-        </w:rPr>
-        <w:t>1</w:t>
-      </w:r>
-      <w:r>
-        <w:fldChar w:fldCharType="end"/>
-      </w:r>
-      <w:r>
-        <w:t xml:space="preserve"> Czas trwania algorytmów w ms.</w:t>
-      </w:r>
-    </w:p>
-    <w:p>
-      <w:pPr>
-        <w:jc w:val="both"/>
-      </w:pPr>
-      <w:r>
-        <w:rPr>
-          <w:noProof/>
-        </w:rPr>
-        <w:drawing>
-          <wp:inline distT="0" distB="0" distL="0" distR="0" wp14:anchorId="193085A3" wp14:editId="58EFB1CE">
-            <wp:extent cx="3124200" cy="2005156"/>
-            <wp:effectExtent l="0" t="0" r="0" b="0"/>
-            <wp:docPr id="19" name="Obraz 19"/>
-            <wp:cNvGraphicFramePr>
-              <a:graphicFrameLocks xmlns:a="http://schemas.openxmlformats.org/drawingml/2006/main" noChangeAspect="1"/>
-            </wp:cNvGraphicFramePr>
-            <a:graphic xmlns:a="http://schemas.openxmlformats.org/drawingml/2006/main">
-              <a:graphicData uri="http://schemas.openxmlformats.org/drawingml/2006/picture">
-                <pic:pic xmlns:pic="http://schemas.openxmlformats.org/drawingml/2006/picture">
-                  <pic:nvPicPr>
-                    <pic:cNvPr id="1" name=""/>
-                    <pic:cNvPicPr/>
-                  </pic:nvPicPr>
-                  <pic:blipFill>
-                    <a:blip r:embed="rId20"/>
-                    <a:stretch>
-                      <a:fillRect/>
-                    </a:stretch>
-                  </pic:blipFill>
-                  <pic:spPr>
-                    <a:xfrm>
-                      <a:off x="0" y="0"/>
                       <a:ext cx="3127650" cy="2007371"/>
                     </a:xfrm>
                     <a:prstGeom prst="rect">
@@ -2218,26 +2756,17 @@
         <w:jc w:val="both"/>
       </w:pPr>
       <w:r>
+        <w:lastRenderedPageBreak/>
         <w:t xml:space="preserve">Język Julia został wyposażony w bibliotekę, której użycie pozwala na wizualizację </w:t>
       </w:r>
       <w:r>
         <w:t>uzyskanych danych</w:t>
       </w:r>
       <w:r>
-        <w:t xml:space="preserve">. </w:t>
-      </w:r>
-      <w:r>
-        <w:lastRenderedPageBreak/>
-        <w:t xml:space="preserve">Dane z tabeli zostały zwizualizowane właśnie </w:t>
-      </w:r>
-      <w:r>
-        <w:t xml:space="preserve">przy pomocy tego </w:t>
-      </w:r>
-      <w:r>
-        <w:t>oprogramowania</w:t>
-      </w:r>
-      <w:r>
-        <w:t>.</w:t>
+        <w:t xml:space="preserve">. Dane z tabeli zostały zwizualizowane </w:t>
+      </w:r>
+      <w:r>
+        <w:t>z użyciem biblioteki Plots oprogramowania Julia.</w:t>
       </w:r>
     </w:p>
     <w:p>
@@ -2261,7 +2790,7 @@
                     <pic:cNvPicPr/>
                   </pic:nvPicPr>
                   <pic:blipFill rotWithShape="1">
-                    <a:blip r:embed="rId21"/>
+                    <a:blip r:embed="rId20"/>
                     <a:srcRect l="3318"/>
                     <a:stretch/>
                   </pic:blipFill>
@@ -2297,7 +2826,19 @@
         <w:t xml:space="preserve">Na wykresie możemy zobaczyć 4 łamane obrazujące </w:t>
       </w:r>
       <w:r>
-        <w:t xml:space="preserve">medianę czasu przetwarzania w funkcji rozmiaru macierzy. Możemy zauważyć ze </w:t>
+        <w:t>medianę czasu przetwarzania w funkcji rozmiaru macierzy. Możemy zauważyć</w:t>
+      </w:r>
+      <w:r>
+        <w:t>,</w:t>
+      </w:r>
+      <w:r>
+        <w:t xml:space="preserve"> </w:t>
+      </w:r>
+      <w:r>
+        <w:t>że</w:t>
+      </w:r>
+      <w:r>
+        <w:t xml:space="preserve"> </w:t>
       </w:r>
       <w:r>
         <w:t>m</w:t>
@@ -2321,7 +2862,13 @@
         <w:t>y</w:t>
       </w:r>
       <w:r>
-        <w:t xml:space="preserve"> wartości własnych w kolejnych 2 iteracjach. Wykres zawiera 2 przypadki tej metody, dla których różnice</w:t>
+        <w:t xml:space="preserve"> wartości własnych </w:t>
+      </w:r>
+      <w:r>
+        <w:t xml:space="preserve">macierzy </w:t>
+      </w:r>
+      <w:r>
+        <w:t>w kolejnych 2 iteracjach. Wykres zawiera 2 przypadki tej metody, dla których różnice</w:t>
       </w:r>
       <w:r>
         <w:t xml:space="preserve"> w</w:t>
@@ -2345,6 +2892,9 @@
       </w:r>
     </w:p>
     <w:p>
+      <w:pPr>
+        <w:jc w:val="both"/>
+      </w:pPr>
       <w:r>
         <w:rPr>
           <w:noProof/>
@@ -2365,7 +2915,7 @@
                     <pic:cNvPicPr/>
                   </pic:nvPicPr>
                   <pic:blipFill>
-                    <a:blip r:embed="rId22"/>
+                    <a:blip r:embed="rId21"/>
                     <a:stretch>
                       <a:fillRect/>
                     </a:stretch>
@@ -2386,16 +2936,17 @@
         </w:drawing>
       </w:r>
       <w:r>
-        <w:t xml:space="preserve">. </w:t>
-      </w:r>
-      <w:r>
-        <w:t xml:space="preserve">Ponownie dane zostały zwizualizowane w języku programowania Julia </w:t>
+        <w:t xml:space="preserve">Ponownie dane zostały zwizualizowane w języku programowania </w:t>
+      </w:r>
+      <w:r>
+        <w:t>Julia i przedstawione na poniższym wykresie.</w:t>
       </w:r>
     </w:p>
     <w:p>
       <w:pPr>
         <w:pStyle w:val="Legenda"/>
         <w:keepNext/>
+        <w:spacing w:after="120"/>
       </w:pPr>
       <w:r>
         <w:t xml:space="preserve">Tabela </w:t>
@@ -2419,7 +2970,21 @@
         <w:fldChar w:fldCharType="end"/>
       </w:r>
       <w:r>
-        <w:t xml:space="preserve"> Zajętość pamięciowa algorytmów w kB.</w:t>
+        <w:t xml:space="preserve"> Zajętość pamięciowa algorytmów w </w:t>
+      </w:r>
+      <w:proofErr w:type="spellStart"/>
+      <w:r>
+        <w:t>k</w:t>
+      </w:r>
+      <w:r>
+        <w:t>i</w:t>
+      </w:r>
+      <w:r>
+        <w:t>B</w:t>
+      </w:r>
+      <w:proofErr w:type="spellEnd"/>
+      <w:r>
+        <w:t>.</w:t>
       </w:r>
     </w:p>
     <w:p>
@@ -2431,9 +2996,9 @@
           <w:noProof/>
         </w:rPr>
         <w:drawing>
-          <wp:inline distT="0" distB="0" distL="0" distR="0" wp14:anchorId="423368DC" wp14:editId="29BB6D4F">
-            <wp:extent cx="3049554" cy="2124075"/>
-            <wp:effectExtent l="0" t="0" r="0" b="0"/>
+          <wp:inline distT="0" distB="0" distL="0" distR="0" wp14:anchorId="423368DC" wp14:editId="206AF3FA">
+            <wp:extent cx="2847975" cy="2048513"/>
+            <wp:effectExtent l="0" t="0" r="0" b="8890"/>
             <wp:docPr id="11" name="Obraz 11"/>
             <wp:cNvGraphicFramePr>
               <a:graphicFrameLocks xmlns:a="http://schemas.openxmlformats.org/drawingml/2006/main" noChangeAspect="1"/>
@@ -2446,14 +3011,14 @@
                     <pic:cNvPicPr/>
                   </pic:nvPicPr>
                   <pic:blipFill rotWithShape="1">
-                    <a:blip r:embed="rId23"/>
+                    <a:blip r:embed="rId22"/>
                     <a:srcRect l="4646"/>
                     <a:stretch/>
                   </pic:blipFill>
                   <pic:spPr bwMode="auto">
                     <a:xfrm>
                       <a:off x="0" y="0"/>
-                      <a:ext cx="3079998" cy="2145280"/>
+                      <a:ext cx="2901745" cy="2087189"/>
                     </a:xfrm>
                     <a:prstGeom prst="rect">
                       <a:avLst/>
@@ -2484,7 +3049,7 @@
     <w:p>
       <w:pPr>
         <w:spacing w:after="80" w:line="240" w:lineRule="auto"/>
-        <w:ind w:firstLine="708"/>
+        <w:ind w:firstLine="284"/>
         <w:jc w:val="both"/>
       </w:pPr>
       <w:r>
@@ -2500,7 +3065,15 @@
         <w:t xml:space="preserve"> zależności pomiędzy czasem i zajętością pamięciową możemy zauważyć związek, że czas przetwarzania algorytmu jest proporcjonalny do zajmowanej przez algorytm pamięci. </w:t>
       </w:r>
       <w:r>
-        <w:t xml:space="preserve">Zwycięskiemu algorytmowi nie można jednoznacznie przypisać miana najlepszego algorytmu. Dokonując dogłębnej analizy możemy zaważyć, że metoda potęgowa potrafi wyznaczyć jedynie główną wartość własną macierzy, kiedy metody Househldera i QR wszystkie. Kolejnym </w:t>
+        <w:t xml:space="preserve">Zwycięskiemu algorytmowi nie można jednoznacznie przypisać miana najlepszego algorytmu. Dokonując dogłębnej analizy możemy zaważyć, że metoda potęgowa potrafi wyznaczyć jedynie główną wartość własną macierzy, kiedy metody </w:t>
+      </w:r>
+      <w:proofErr w:type="spellStart"/>
+      <w:r>
+        <w:t>Househldera</w:t>
+      </w:r>
+      <w:proofErr w:type="spellEnd"/>
+      <w:r>
+        <w:t xml:space="preserve"> i QR wszystkie. Kolejnym </w:t>
       </w:r>
       <w:r>
         <w:t xml:space="preserve">spostrzeżeniem może </w:t>
@@ -2548,180 +3121,62 @@
     <w:p>
       <w:pPr>
         <w:spacing w:after="80" w:line="240" w:lineRule="auto"/>
-        <w:ind w:firstLine="708"/>
+        <w:ind w:firstLine="284"/>
         <w:jc w:val="both"/>
       </w:pPr>
       <w:r>
-        <w:t xml:space="preserve">Podsumowując metoda potęgowa </w:t>
-      </w:r>
-      <w:r>
-        <w:t>pozwala na bardzo szybkie wyznaczenie tylko wybranych wartości własnych. Jeżeli zależy nam na wyznaczeniu wszystkich wartości własnych z dużą precyzją należy skorzystać z metody hauseholdera, który okazał się szybszy niż algorytm QR.</w:t>
+        <w:t>Podsumowując</w:t>
+      </w:r>
+      <w:r>
+        <w:t>,</w:t>
+      </w:r>
+      <w:r>
+        <w:t xml:space="preserve"> metoda potęgowa </w:t>
+      </w:r>
+      <w:r>
+        <w:t>pozwala na bardzo szybkie wyznaczenie tylko wybranych wartości własnych. Jeżeli zależy nam na wyznaczeniu wszystkich wartości własnych z dużą precyzją</w:t>
+      </w:r>
+      <w:r>
+        <w:t xml:space="preserve">, </w:t>
+      </w:r>
+      <w:r>
+        <w:t xml:space="preserve">należy skorzystać z metody </w:t>
+      </w:r>
+      <w:proofErr w:type="spellStart"/>
+      <w:r>
+        <w:t>H</w:t>
+      </w:r>
+      <w:r>
+        <w:t>auseholdera</w:t>
+      </w:r>
+      <w:proofErr w:type="spellEnd"/>
+      <w:r>
+        <w:t>, któr</w:t>
+      </w:r>
+      <w:r>
+        <w:t>a</w:t>
+      </w:r>
+      <w:r>
+        <w:t xml:space="preserve"> okazał</w:t>
+      </w:r>
+      <w:r>
+        <w:t>a</w:t>
+      </w:r>
+      <w:r>
+        <w:t xml:space="preserve"> się szybsz</w:t>
+      </w:r>
+      <w:r>
+        <w:t>ą metodą niż</w:t>
+      </w:r>
+      <w:r>
+        <w:t xml:space="preserve"> QR.</w:t>
       </w:r>
     </w:p>
     <w:p>
       <w:pPr>
         <w:spacing w:after="80" w:line="240" w:lineRule="auto"/>
-        <w:ind w:firstLine="708"/>
+        <w:ind w:firstLine="284"/>
         <w:jc w:val="both"/>
-      </w:pPr>
-      <w:r>
-        <w:t>Programy sporządzone podczas testów zostały dołączone</w:t>
-      </w:r>
-      <w:r>
-        <w:t xml:space="preserve"> </w:t>
-      </w:r>
-      <w:bookmarkStart w:id="0" w:name="_GoBack"/>
-      <w:bookmarkEnd w:id="0"/>
-      <w:r>
-        <w:t xml:space="preserve">do raportu.  Źródła zawierające sprawdzane algorytmy: </w:t>
-      </w:r>
-      <w:r>
-        <w:t>Householder QR</w:t>
-      </w:r>
-      <w:r>
-        <w:t xml:space="preserve"> </w:t>
-      </w:r>
-      <w:sdt>
-        <w:sdtPr>
-          <w:id w:val="-1866898053"/>
-          <w:citation/>
-        </w:sdtPr>
-        <w:sdtContent>
-          <w:r>
-            <w:fldChar w:fldCharType="begin"/>
-          </w:r>
-          <w:r>
-            <w:instrText xml:space="preserve"> CITATION htt \l 1045 </w:instrText>
-          </w:r>
-          <w:r>
-            <w:fldChar w:fldCharType="separate"/>
-          </w:r>
-          <w:r>
-            <w:rPr>
-              <w:noProof/>
-            </w:rPr>
-            <w:t>[10]</w:t>
-          </w:r>
-          <w:r>
-            <w:fldChar w:fldCharType="end"/>
-          </w:r>
-        </w:sdtContent>
-      </w:sdt>
-      <w:r>
-        <w:t xml:space="preserve">, </w:t>
-      </w:r>
-      <w:r>
-        <w:t>QR algorithm for eigenvalues</w:t>
-      </w:r>
-      <w:sdt>
-        <w:sdtPr>
-          <w:id w:val="1868090196"/>
-          <w:citation/>
-        </w:sdtPr>
-        <w:sdtContent>
-          <w:r>
-            <w:fldChar w:fldCharType="begin"/>
-          </w:r>
-          <w:r>
-            <w:instrText xml:space="preserve"> CITATION htt1 \l 1045 </w:instrText>
-          </w:r>
-          <w:r>
-            <w:fldChar w:fldCharType="separate"/>
-          </w:r>
-          <w:r>
-            <w:rPr>
-              <w:noProof/>
-            </w:rPr>
-            <w:t xml:space="preserve"> </w:t>
-          </w:r>
-          <w:r>
-            <w:rPr>
-              <w:noProof/>
-            </w:rPr>
-            <w:t>[11]</w:t>
-          </w:r>
-          <w:r>
-            <w:fldChar w:fldCharType="end"/>
-          </w:r>
-        </w:sdtContent>
-      </w:sdt>
-      <w:r>
-        <w:t>,</w:t>
-      </w:r>
-      <w:r>
-        <w:t xml:space="preserve"> </w:t>
-      </w:r>
-      <w:r>
-        <w:t>Power Method with Inverse &amp; Rayleigh</w:t>
-      </w:r>
-      <w:sdt>
-        <w:sdtPr>
-          <w:id w:val="-38745735"/>
-          <w:citation/>
-        </w:sdtPr>
-        <w:sdtContent>
-          <w:r>
-            <w:fldChar w:fldCharType="begin"/>
-          </w:r>
-          <w:r>
-            <w:instrText xml:space="preserve"> CITATION htt2 \l 1045 </w:instrText>
-          </w:r>
-          <w:r>
-            <w:fldChar w:fldCharType="separate"/>
-          </w:r>
-          <w:r>
-            <w:rPr>
-              <w:noProof/>
-            </w:rPr>
-            <w:t xml:space="preserve"> </w:t>
-          </w:r>
-          <w:r>
-            <w:rPr>
-              <w:noProof/>
-            </w:rPr>
-            <w:t>[12]</w:t>
-          </w:r>
-          <w:r>
-            <w:fldChar w:fldCharType="end"/>
-          </w:r>
-        </w:sdtContent>
-      </w:sdt>
-      <w:r>
-        <w:t>. Ponadto doda</w:t>
-      </w:r>
-      <w:r>
-        <w:t xml:space="preserve">dkowe informacje były zaczerpnięte ze strony studia informatycznego </w:t>
-      </w:r>
-      <w:sdt>
-        <w:sdtPr>
-          <w:id w:val="2053876054"/>
-          <w:citation/>
-        </w:sdtPr>
-        <w:sdtContent>
-          <w:r>
-            <w:fldChar w:fldCharType="begin"/>
-          </w:r>
-          <w:r>
-            <w:instrText xml:space="preserve"> CITATION htt3 \l 1045 </w:instrText>
-          </w:r>
-          <w:r>
-            <w:fldChar w:fldCharType="separate"/>
-          </w:r>
-          <w:r>
-            <w:rPr>
-              <w:noProof/>
-            </w:rPr>
-            <w:t>[13]</w:t>
-          </w:r>
-          <w:r>
-            <w:fldChar w:fldCharType="end"/>
-          </w:r>
-        </w:sdtContent>
-      </w:sdt>
-    </w:p>
-    <w:p>
-      <w:pPr>
-        <w:pStyle w:val="Nagwek1"/>
         <w:sectPr>
           <w:type w:val="continuous"/>
           <w:pgSz w:w="11910" w:h="16840"/>
@@ -2731,24 +3186,261 @@
           <w:docGrid w:linePitch="299"/>
         </w:sectPr>
       </w:pPr>
+      <w:r>
+        <w:t>Programy sporządzone podczas testów zostały dołączone</w:t>
+      </w:r>
+      <w:r>
+        <w:t xml:space="preserve"> </w:t>
+      </w:r>
+      <w:r>
+        <w:t xml:space="preserve">do raportu.  Źródła zawierające sprawdzane algorytmy: </w:t>
+      </w:r>
+      <w:proofErr w:type="spellStart"/>
+      <w:r>
+        <w:t>Householder</w:t>
+      </w:r>
+      <w:proofErr w:type="spellEnd"/>
+      <w:r>
+        <w:t xml:space="preserve"> QR</w:t>
+      </w:r>
+      <w:r>
+        <w:t xml:space="preserve"> </w:t>
+      </w:r>
+      <w:sdt>
+        <w:sdtPr>
+          <w:id w:val="-1866898053"/>
+          <w:citation/>
+        </w:sdtPr>
+        <w:sdtEndPr/>
+        <w:sdtContent>
+          <w:r>
+            <w:fldChar w:fldCharType="begin"/>
+          </w:r>
+          <w:r>
+            <w:instrText xml:space="preserve"> CITATION htt \l 1045 </w:instrText>
+          </w:r>
+          <w:r>
+            <w:fldChar w:fldCharType="separate"/>
+          </w:r>
+          <w:r>
+            <w:rPr>
+              <w:noProof/>
+            </w:rPr>
+            <w:t>[10]</w:t>
+          </w:r>
+          <w:r>
+            <w:fldChar w:fldCharType="end"/>
+          </w:r>
+        </w:sdtContent>
+      </w:sdt>
+      <w:r>
+        <w:t xml:space="preserve">, </w:t>
+      </w:r>
+      <w:r>
+        <w:t xml:space="preserve">QR </w:t>
+      </w:r>
+      <w:proofErr w:type="spellStart"/>
+      <w:r>
+        <w:t>algorithm</w:t>
+      </w:r>
+      <w:proofErr w:type="spellEnd"/>
+      <w:r>
+        <w:t xml:space="preserve"> for </w:t>
+      </w:r>
+      <w:proofErr w:type="spellStart"/>
+      <w:r>
+        <w:t>eigenvalues</w:t>
+      </w:r>
+      <w:proofErr w:type="spellEnd"/>
+      <w:sdt>
+        <w:sdtPr>
+          <w:id w:val="1868090196"/>
+          <w:citation/>
+        </w:sdtPr>
+        <w:sdtEndPr/>
+        <w:sdtContent>
+          <w:r>
+            <w:fldChar w:fldCharType="begin"/>
+          </w:r>
+          <w:r>
+            <w:instrText xml:space="preserve"> CITATION htt1 \l 1045 </w:instrText>
+          </w:r>
+          <w:r>
+            <w:fldChar w:fldCharType="separate"/>
+          </w:r>
+          <w:r>
+            <w:rPr>
+              <w:noProof/>
+            </w:rPr>
+            <w:t xml:space="preserve"> </w:t>
+          </w:r>
+          <w:r>
+            <w:rPr>
+              <w:noProof/>
+            </w:rPr>
+            <w:t>[11]</w:t>
+          </w:r>
+          <w:r>
+            <w:fldChar w:fldCharType="end"/>
+          </w:r>
+        </w:sdtContent>
+      </w:sdt>
+      <w:r>
+        <w:t>,</w:t>
+      </w:r>
+      <w:r>
+        <w:t xml:space="preserve"> Power Method with </w:t>
+      </w:r>
+      <w:proofErr w:type="spellStart"/>
+      <w:r>
+        <w:t>Inverse</w:t>
+      </w:r>
+      <w:proofErr w:type="spellEnd"/>
+      <w:r>
+        <w:t xml:space="preserve"> &amp; Rayleigh</w:t>
+      </w:r>
+      <w:sdt>
+        <w:sdtPr>
+          <w:id w:val="-38745735"/>
+          <w:citation/>
+        </w:sdtPr>
+        <w:sdtEndPr/>
+        <w:sdtContent>
+          <w:r>
+            <w:fldChar w:fldCharType="begin"/>
+          </w:r>
+          <w:r>
+            <w:instrText xml:space="preserve"> CITATION htt2 \l 1045 </w:instrText>
+          </w:r>
+          <w:r>
+            <w:fldChar w:fldCharType="separate"/>
+          </w:r>
+          <w:r>
+            <w:rPr>
+              <w:noProof/>
+            </w:rPr>
+            <w:t xml:space="preserve"> </w:t>
+          </w:r>
+          <w:r>
+            <w:rPr>
+              <w:noProof/>
+            </w:rPr>
+            <w:t>[12]</w:t>
+          </w:r>
+          <w:r>
+            <w:fldChar w:fldCharType="end"/>
+          </w:r>
+        </w:sdtContent>
+      </w:sdt>
+      <w:r>
+        <w:t xml:space="preserve">. Ponadto </w:t>
+      </w:r>
+      <w:proofErr w:type="spellStart"/>
+      <w:r>
+        <w:t>doda</w:t>
+      </w:r>
+      <w:r>
+        <w:t>dkowe</w:t>
+      </w:r>
+      <w:proofErr w:type="spellEnd"/>
+      <w:r>
+        <w:t xml:space="preserve"> informacje</w:t>
+      </w:r>
+      <w:r>
+        <w:t xml:space="preserve"> o wartościach własnych macierzy</w:t>
+      </w:r>
+      <w:r>
+        <w:t xml:space="preserve"> były zaczerpnięte ze strony studia informatycznego </w:t>
+      </w:r>
+      <w:sdt>
+        <w:sdtPr>
+          <w:id w:val="2053876054"/>
+          <w:citation/>
+        </w:sdtPr>
+        <w:sdtEndPr/>
+        <w:sdtContent>
+          <w:r>
+            <w:fldChar w:fldCharType="begin"/>
+          </w:r>
+          <w:r>
+            <w:instrText xml:space="preserve"> CITATION htt3 \l 1045 </w:instrText>
+          </w:r>
+          <w:r>
+            <w:fldChar w:fldCharType="separate"/>
+          </w:r>
+          <w:r>
+            <w:rPr>
+              <w:noProof/>
+            </w:rPr>
+            <w:t>[13]</w:t>
+          </w:r>
+          <w:r>
+            <w:fldChar w:fldCharType="end"/>
+          </w:r>
+        </w:sdtContent>
+      </w:sdt>
+      <w:r>
+        <w:t xml:space="preserve"> oraz materiałów „</w:t>
+      </w:r>
+      <w:r>
+        <w:rPr>
+          <w:sz w:val="20"/>
+          <w:szCs w:val="20"/>
+        </w:rPr>
+        <w:t>Algorytmy w inżynierii danych</w:t>
+      </w:r>
+      <w:r>
+        <w:t>”</w:t>
+      </w:r>
+      <w:sdt>
+        <w:sdtPr>
+          <w:id w:val="-580290243"/>
+          <w:citation/>
+        </w:sdtPr>
+        <w:sdtContent>
+          <w:r>
+            <w:fldChar w:fldCharType="begin"/>
+          </w:r>
+          <w:r>
+            <w:instrText xml:space="preserve"> CITATION htt4 \l 1045 </w:instrText>
+          </w:r>
+          <w:r>
+            <w:fldChar w:fldCharType="separate"/>
+          </w:r>
+          <w:r>
+            <w:rPr>
+              <w:noProof/>
+            </w:rPr>
+            <w:t xml:space="preserve"> </w:t>
+          </w:r>
+          <w:r>
+            <w:rPr>
+              <w:noProof/>
+            </w:rPr>
+            <w:t>[14]</w:t>
+          </w:r>
+          <w:r>
+            <w:fldChar w:fldCharType="end"/>
+          </w:r>
+        </w:sdtContent>
+      </w:sdt>
     </w:p>
     <w:sdt>
       <w:sdtPr>
+        <w:rPr>
+          <w:rFonts w:asciiTheme="minorHAnsi" w:eastAsiaTheme="minorHAnsi" w:hAnsiTheme="minorHAnsi" w:cstheme="minorBidi"/>
+          <w:color w:val="auto"/>
+          <w:sz w:val="22"/>
+          <w:szCs w:val="22"/>
+          <w:lang w:eastAsia="en-US"/>
+        </w:rPr>
         <w:id w:val="-27416524"/>
         <w:docPartObj>
           <w:docPartGallery w:val="Bibliographies"/>
           <w:docPartUnique/>
         </w:docPartObj>
       </w:sdtPr>
-      <w:sdtEndPr>
-        <w:rPr>
-          <w:rFonts w:asciiTheme="minorHAnsi" w:eastAsiaTheme="minorHAnsi" w:hAnsiTheme="minorHAnsi" w:cstheme="minorBidi"/>
-          <w:color w:val="auto"/>
-          <w:sz w:val="22"/>
-          <w:szCs w:val="22"/>
-          <w:lang w:eastAsia="en-US"/>
-        </w:rPr>
-      </w:sdtEndPr>
+      <w:sdtEndPr/>
       <w:sdtContent>
         <w:p>
           <w:pPr>
@@ -2763,6 +3455,7 @@
             <w:id w:val="111145805"/>
             <w:bibliography/>
           </w:sdtPr>
+          <w:sdtEndPr/>
           <w:sdtContent>
             <w:p>
               <w:pPr>
@@ -2798,7 +3491,7 @@
               </w:tblGrid>
               <w:tr>
                 <w:trPr>
-                  <w:divId w:val="386685252"/>
+                  <w:divId w:val="956259819"/>
                   <w:tblCellSpacing w:w="15" w:type="dxa"/>
                 </w:trPr>
                 <w:tc>
@@ -2846,7 +3539,7 @@
               </w:tr>
               <w:tr>
                 <w:trPr>
-                  <w:divId w:val="386685252"/>
+                  <w:divId w:val="956259819"/>
                   <w:tblCellSpacing w:w="15" w:type="dxa"/>
                 </w:trPr>
                 <w:tc>
@@ -2892,7 +3585,7 @@
               </w:tr>
               <w:tr>
                 <w:trPr>
-                  <w:divId w:val="386685252"/>
+                  <w:divId w:val="956259819"/>
                   <w:tblCellSpacing w:w="15" w:type="dxa"/>
                 </w:trPr>
                 <w:tc>
@@ -2938,7 +3631,7 @@
               </w:tr>
               <w:tr>
                 <w:trPr>
-                  <w:divId w:val="386685252"/>
+                  <w:divId w:val="956259819"/>
                   <w:tblCellSpacing w:w="15" w:type="dxa"/>
                 </w:trPr>
                 <w:tc>
@@ -2984,7 +3677,7 @@
               </w:tr>
               <w:tr>
                 <w:trPr>
-                  <w:divId w:val="386685252"/>
+                  <w:divId w:val="956259819"/>
                   <w:tblCellSpacing w:w="15" w:type="dxa"/>
                 </w:trPr>
                 <w:tc>
@@ -3030,7 +3723,7 @@
               </w:tr>
               <w:tr>
                 <w:trPr>
-                  <w:divId w:val="386685252"/>
+                  <w:divId w:val="956259819"/>
                   <w:tblCellSpacing w:w="15" w:type="dxa"/>
                 </w:trPr>
                 <w:tc>
@@ -3076,7 +3769,7 @@
               </w:tr>
               <w:tr>
                 <w:trPr>
-                  <w:divId w:val="386685252"/>
+                  <w:divId w:val="956259819"/>
                   <w:tblCellSpacing w:w="15" w:type="dxa"/>
                 </w:trPr>
                 <w:tc>
@@ -3122,7 +3815,7 @@
               </w:tr>
               <w:tr>
                 <w:trPr>
-                  <w:divId w:val="386685252"/>
+                  <w:divId w:val="956259819"/>
                   <w:tblCellSpacing w:w="15" w:type="dxa"/>
                 </w:trPr>
                 <w:tc>
@@ -3168,7 +3861,7 @@
               </w:tr>
               <w:tr>
                 <w:trPr>
-                  <w:divId w:val="386685252"/>
+                  <w:divId w:val="956259819"/>
                   <w:tblCellSpacing w:w="15" w:type="dxa"/>
                 </w:trPr>
                 <w:tc>
@@ -3214,7 +3907,7 @@
               </w:tr>
               <w:tr>
                 <w:trPr>
-                  <w:divId w:val="386685252"/>
+                  <w:divId w:val="956259819"/>
                   <w:tblCellSpacing w:w="15" w:type="dxa"/>
                 </w:trPr>
                 <w:tc>
@@ -3260,7 +3953,7 @@
               </w:tr>
               <w:tr>
                 <w:trPr>
-                  <w:divId w:val="386685252"/>
+                  <w:divId w:val="956259819"/>
                   <w:tblCellSpacing w:w="15" w:type="dxa"/>
                 </w:trPr>
                 <w:tc>
@@ -3306,7 +3999,7 @@
               </w:tr>
               <w:tr>
                 <w:trPr>
-                  <w:divId w:val="386685252"/>
+                  <w:divId w:val="956259819"/>
                   <w:tblCellSpacing w:w="15" w:type="dxa"/>
                 </w:trPr>
                 <w:tc>
@@ -3352,7 +4045,7 @@
               </w:tr>
               <w:tr>
                 <w:trPr>
-                  <w:divId w:val="386685252"/>
+                  <w:divId w:val="956259819"/>
                   <w:tblCellSpacing w:w="15" w:type="dxa"/>
                 </w:trPr>
                 <w:tc>
@@ -3396,10 +4089,56 @@
                   </w:p>
                 </w:tc>
               </w:tr>
+              <w:tr>
+                <w:trPr>
+                  <w:divId w:val="956259819"/>
+                  <w:tblCellSpacing w:w="15" w:type="dxa"/>
+                </w:trPr>
+                <w:tc>
+                  <w:tcPr>
+                    <w:tcW w:w="50" w:type="pct"/>
+                    <w:hideMark/>
+                  </w:tcPr>
+                  <w:p>
+                    <w:pPr>
+                      <w:pStyle w:val="Bibliografia"/>
+                      <w:rPr>
+                        <w:noProof/>
+                      </w:rPr>
+                    </w:pPr>
+                    <w:r>
+                      <w:rPr>
+                        <w:noProof/>
+                      </w:rPr>
+                      <w:t xml:space="preserve">[14] </w:t>
+                    </w:r>
+                  </w:p>
+                </w:tc>
+                <w:tc>
+                  <w:tcPr>
+                    <w:tcW w:w="0" w:type="auto"/>
+                    <w:hideMark/>
+                  </w:tcPr>
+                  <w:p>
+                    <w:pPr>
+                      <w:pStyle w:val="Bibliografia"/>
+                      <w:rPr>
+                        <w:noProof/>
+                      </w:rPr>
+                    </w:pPr>
+                    <w:r>
+                      <w:rPr>
+                        <w:noProof/>
+                      </w:rPr>
+                      <w:t>[Online]. Available: https://isod.ee.pw.edu.pl/isod-stud/?wicket:bookmarkablePage=:isod.app.courseinfo.CourseInfoPage&amp;idCourseDef=3846.</w:t>
+                    </w:r>
+                  </w:p>
+                </w:tc>
+              </w:tr>
             </w:tbl>
             <w:p>
               <w:pPr>
-                <w:divId w:val="386685252"/>
+                <w:divId w:val="956259819"/>
                 <w:rPr>
                   <w:rFonts w:eastAsia="Times New Roman"/>
                   <w:noProof/>
@@ -3431,6 +4170,8 @@
       <w:r>
         <w:tab/>
       </w:r>
+      <w:bookmarkStart w:id="0" w:name="_GoBack"/>
+      <w:bookmarkEnd w:id="0"/>
     </w:p>
     <w:p>
       <w:pPr>
@@ -3466,10 +4207,6 @@
     </w:sectPr>
   </w:body>
 </w:document>
-</file>
-
-<file path=word/numbering.xml><?xml version="1.0" encoding="utf-8"?>
-<w:numbering xmlns:wpc="http://schemas.microsoft.com/office/word/2010/wordprocessingCanvas" xmlns:cx="http://schemas.microsoft.com/office/drawing/2014/chartex" xmlns:cx1="http://schemas.microsoft.com/office/drawing/2015/9/8/chartex" xmlns:cx2="http://schemas.microsoft.com/office/drawing/2015/10/21/chartex" xmlns:cx3="http://schemas.microsoft.com/office/drawing/2016/5/9/chartex" xmlns:cx4="http://schemas.microsoft.com/office/drawing/2016/5/10/chartex" xmlns:cx5="http://schemas.microsoft.com/office/drawing/2016/5/11/chartex" xmlns:cx6="http://schemas.microsoft.com/office/drawing/2016/5/12/chartex" xmlns:cx7="http://schemas.microsoft.com/office/drawing/2016/5/13/chartex" xmlns:cx8="http://schemas.microsoft.com/office/drawing/2016/5/14/chartex" xmlns:mc="http://schemas.openxmlformats.org/markup-compatibility/2006" xmlns:aink="http://schemas.microsoft.com/office/drawing/2016/ink" xmlns:am3d="http://schemas.microsoft.com/office/drawing/2017/model3d" xmlns:o="urn:schemas-microsoft-com:office:office" xmlns:r="http://schemas.openxmlformats.org/officeDocument/2006/relationships" xmlns:m="http://schemas.openxmlformats.org/officeDocument/2006/math" xmlns:v="urn:schemas-microsoft-com:vml" xmlns:wp14="http://schemas.microsoft.com/office/word/2010/wordprocessingDrawing" xmlns:wp="http://schemas.openxmlformats.org/drawingml/2006/wordprocessingDrawing" xmlns:w10="urn:schemas-microsoft-com:office:word" xmlns:w="http://schemas.openxmlformats.org/wordprocessingml/2006/main" xmlns:w14="http://schemas.microsoft.com/office/word/2010/wordml" xmlns:w15="http://schemas.microsoft.com/office/word/2012/wordml" xmlns:w16cid="http://schemas.microsoft.com/office/word/2016/wordml/cid" xmlns:w16se="http://schemas.microsoft.com/office/word/2015/wordml/symex" xmlns:wpg="http://schemas.microsoft.com/office/word/2010/wordprocessingGroup" xmlns:wpi="http://schemas.microsoft.com/office/word/2010/wordprocessingInk" xmlns:wne="http://schemas.microsoft.com/office/word/2006/wordml" xmlns:wps="http://schemas.microsoft.com/office/word/2010/wordprocessingShape" mc:Ignorable="w14 w15 w16se w16cid wp14"/>
 </file>
 
 <file path=word/styles.xml><?xml version="1.0" encoding="utf-8"?>
@@ -3898,7 +4635,6 @@
   <w:style w:type="character" w:default="1" w:styleId="Domylnaczcionkaakapitu">
     <w:name w:val="Default Paragraph Font"/>
     <w:uiPriority w:val="1"/>
-    <w:semiHidden/>
     <w:unhideWhenUsed/>
   </w:style>
   <w:style w:type="table" w:default="1" w:styleId="Standardowy">
@@ -3979,6 +4715,17 @@
       <w:color w:val="44546A" w:themeColor="text2"/>
       <w:sz w:val="18"/>
       <w:szCs w:val="18"/>
+    </w:rPr>
+  </w:style>
+  <w:style w:type="character" w:styleId="Hipercze">
+    <w:name w:val="Hyperlink"/>
+    <w:basedOn w:val="Domylnaczcionkaakapitu"/>
+    <w:uiPriority w:val="99"/>
+    <w:unhideWhenUsed/>
+    <w:rsid w:val="00EB0ABF"/>
+    <w:rPr>
+      <w:color w:val="0000FF"/>
+      <w:u w:val="single"/>
     </w:rPr>
   </w:style>
 </w:styles>
@@ -4513,11 +5260,18 @@
     <b:URL>http://wazniak.mimuw.edu.pl/index.php?title=MN13</b:URL>
     <b:RefOrder>13</b:RefOrder>
   </b:Source>
+  <b:Source>
+    <b:Tag>htt4</b:Tag>
+    <b:SourceType>InternetSite</b:SourceType>
+    <b:Guid>{F9D29A76-3075-439F-8E46-B2D1EE98C1BD}</b:Guid>
+    <b:URL>https://isod.ee.pw.edu.pl/isod-stud/?wicket:bookmarkablePage=:isod.app.courseinfo.CourseInfoPage&amp;idCourseDef=3846</b:URL>
+    <b:RefOrder>14</b:RefOrder>
+  </b:Source>
 </b:Sources>
 </file>
 
 <file path=customXml/itemProps1.xml><?xml version="1.0" encoding="utf-8"?>
-<ds:datastoreItem xmlns:ds="http://schemas.openxmlformats.org/officeDocument/2006/customXml" ds:itemID="{5392DD18-875C-4A24-B3AA-DAA1A60D990D}">
+<ds:datastoreItem xmlns:ds="http://schemas.openxmlformats.org/officeDocument/2006/customXml" ds:itemID="{FBB3720D-7492-455A-8B70-7F166E64E570}">
   <ds:schemaRefs>
     <ds:schemaRef ds:uri="http://schemas.openxmlformats.org/officeDocument/2006/bibliography"/>
   </ds:schemaRefs>

</xml_diff>